<commit_message>
Enable health check for backend api
</commit_message>
<xml_diff>
--- a/container-apps-new.docx
+++ b/container-apps-new.docx
@@ -11,13 +11,8 @@
         </w:numPr>
       </w:pPr>
       <w:r>
-        <w:t xml:space="preserve">Search </w:t>
-      </w:r>
-      <w:proofErr w:type="gramStart"/>
-      <w:r>
-        <w:t>task</w:t>
-      </w:r>
-      <w:proofErr w:type="gramEnd"/>
+        <w:t>Search task</w:t>
+      </w:r>
     </w:p>
     <w:p>
       <w:pPr>
@@ -43,15 +38,7 @@
         </w:numPr>
       </w:pPr>
       <w:r>
-        <w:t xml:space="preserve">Create </w:t>
-      </w:r>
-      <w:proofErr w:type="gramStart"/>
-      <w:r>
-        <w:t>task</w:t>
-      </w:r>
-      <w:proofErr w:type="gramEnd"/>
-      <w:r>
-        <w:t xml:space="preserve"> </w:t>
+        <w:t xml:space="preserve">Create task </w:t>
       </w:r>
     </w:p>
     <w:p>
@@ -63,15 +50,7 @@
         </w:numPr>
       </w:pPr>
       <w:r>
-        <w:t xml:space="preserve">Edit </w:t>
-      </w:r>
-      <w:proofErr w:type="gramStart"/>
-      <w:r>
-        <w:t>task</w:t>
-      </w:r>
-      <w:proofErr w:type="gramEnd"/>
-      <w:r>
-        <w:t xml:space="preserve"> </w:t>
+        <w:t xml:space="preserve">Edit task </w:t>
       </w:r>
     </w:p>
     <w:p>
@@ -105,6 +84,7 @@
           <w:rFonts w:ascii="Times New Roman" w:eastAsia="Times New Roman" w:hAnsi="Times New Roman" w:cs="Times New Roman"/>
           <w:b/>
           <w:bCs/>
+          <w:noProof/>
           <w:kern w:val="0"/>
           <w:sz w:val="24"/>
           <w:szCs w:val="24"/>
@@ -179,48 +159,41 @@
     <w:p>
       <w:pPr>
         <w:ind w:firstLine="720"/>
-        <w:rPr>
-          <w:rFonts w:ascii="Ubuntu" w:hAnsi="Ubuntu"/>
-          <w:sz w:val="24"/>
-          <w:szCs w:val="24"/>
-          <w:shd w:val="clear" w:color="auto" w:fill="FFFFFF"/>
-        </w:rPr>
-      </w:pPr>
-      <w:r>
-        <w:rPr>
-          <w:rFonts w:ascii="Ubuntu" w:hAnsi="Ubuntu"/>
-          <w:sz w:val="24"/>
-          <w:szCs w:val="24"/>
-          <w:shd w:val="clear" w:color="auto" w:fill="FFFFFF"/>
-        </w:rPr>
-        <w:t>Revisions are a way to deploy multiple versions of an app where you have the option to send the traffic to a certain revision</w:t>
-      </w:r>
-      <w:r>
-        <w:rPr>
-          <w:rFonts w:ascii="Ubuntu" w:hAnsi="Ubuntu"/>
-          <w:sz w:val="24"/>
-          <w:szCs w:val="24"/>
-          <w:shd w:val="clear" w:color="auto" w:fill="FFFFFF"/>
-        </w:rPr>
-        <w:t>.</w:t>
-      </w:r>
-    </w:p>
-    <w:p>
-      <w:pPr>
-        <w:rPr>
-          <w:rFonts w:ascii="Ubuntu" w:hAnsi="Ubuntu"/>
-          <w:sz w:val="24"/>
-          <w:szCs w:val="24"/>
-          <w:shd w:val="clear" w:color="auto" w:fill="FFFFFF"/>
-        </w:rPr>
-      </w:pPr>
-      <w:r>
-        <w:rPr>
-          <w:rFonts w:ascii="Ubuntu" w:hAnsi="Ubuntu"/>
-          <w:sz w:val="24"/>
-          <w:szCs w:val="24"/>
-          <w:shd w:val="clear" w:color="auto" w:fill="FFFFFF"/>
-        </w:rPr>
+        <w:jc w:val="both"/>
+        <w:rPr>
+          <w:rFonts w:ascii="Ubuntu" w:hAnsi="Ubuntu"/>
+          <w:sz w:val="24"/>
+          <w:szCs w:val="24"/>
+          <w:shd w:val="clear" w:color="auto" w:fill="FFFFFF"/>
+        </w:rPr>
+      </w:pPr>
+      <w:r>
+        <w:rPr>
+          <w:rFonts w:ascii="Ubuntu" w:hAnsi="Ubuntu"/>
+          <w:sz w:val="24"/>
+          <w:szCs w:val="24"/>
+          <w:shd w:val="clear" w:color="auto" w:fill="FFFFFF"/>
+        </w:rPr>
+        <w:t>Revisions are a way to deploy multiple versions of an app where you have the option to send the traffic to a certain revision.</w:t>
+      </w:r>
+    </w:p>
+    <w:p>
+      <w:pPr>
+        <w:rPr>
+          <w:rFonts w:ascii="Ubuntu" w:hAnsi="Ubuntu"/>
+          <w:sz w:val="24"/>
+          <w:szCs w:val="24"/>
+          <w:shd w:val="clear" w:color="auto" w:fill="FFFFFF"/>
+        </w:rPr>
+      </w:pPr>
+      <w:r>
+        <w:rPr>
+          <w:rFonts w:ascii="Ubuntu" w:hAnsi="Ubuntu"/>
+          <w:sz w:val="24"/>
+          <w:szCs w:val="24"/>
+          <w:shd w:val="clear" w:color="auto" w:fill="FFFFFF"/>
+        </w:rPr>
+        <w:lastRenderedPageBreak/>
         <w:t xml:space="preserve">Can have </w:t>
       </w:r>
       <w:r>
@@ -385,26 +358,6 @@
     </w:p>
     <w:p>
       <w:pPr>
-        <w:rPr>
-          <w:rFonts w:ascii="Ubuntu" w:hAnsi="Ubuntu"/>
-          <w:sz w:val="24"/>
-          <w:szCs w:val="24"/>
-          <w:shd w:val="clear" w:color="auto" w:fill="FFFFFF"/>
-        </w:rPr>
-      </w:pPr>
-    </w:p>
-    <w:p>
-      <w:pPr>
-        <w:rPr>
-          <w:rFonts w:ascii="Ubuntu" w:hAnsi="Ubuntu"/>
-          <w:sz w:val="24"/>
-          <w:szCs w:val="24"/>
-          <w:shd w:val="clear" w:color="auto" w:fill="FFFFFF"/>
-        </w:rPr>
-      </w:pPr>
-    </w:p>
-    <w:p>
-      <w:pPr>
         <w:pStyle w:val="Heading1"/>
         <w:rPr>
           <w:shd w:val="clear" w:color="auto" w:fill="FFFFFF"/>
@@ -414,7 +367,6 @@
         <w:rPr>
           <w:shd w:val="clear" w:color="auto" w:fill="FFFFFF"/>
         </w:rPr>
-        <w:lastRenderedPageBreak/>
         <w:t>Microservices – Challenges</w:t>
       </w:r>
     </w:p>
@@ -495,17 +447,7 @@
           <w:szCs w:val="29"/>
           <w14:ligatures w14:val="none"/>
         </w:rPr>
-        <w:t xml:space="preserve">Services discovery and calling other </w:t>
-      </w:r>
-      <w:r>
-        <w:rPr>
-          <w:rFonts w:ascii="Ubuntu" w:eastAsia="Times New Roman" w:hAnsi="Ubuntu" w:cs="Times New Roman"/>
-          <w:kern w:val="0"/>
-          <w:sz w:val="29"/>
-          <w:szCs w:val="29"/>
-          <w14:ligatures w14:val="none"/>
-        </w:rPr>
-        <w:t>microservices.</w:t>
+        <w:t>Services discovery and calling other microservices.</w:t>
       </w:r>
     </w:p>
     <w:p>
@@ -695,16 +637,7 @@
           <w:szCs w:val="24"/>
           <w:shd w:val="clear" w:color="auto" w:fill="FFFFFF"/>
         </w:rPr>
-        <w:t xml:space="preserve">ffers a solution for the common challenges that are faced in any distributed microservice </w:t>
-      </w:r>
-      <w:r>
-        <w:rPr>
-          <w:rFonts w:ascii="Ubuntu" w:hAnsi="Ubuntu"/>
-          <w:sz w:val="24"/>
-          <w:szCs w:val="24"/>
-          <w:shd w:val="clear" w:color="auto" w:fill="FFFFFF"/>
-        </w:rPr>
-        <w:t>application.</w:t>
+        <w:t>ffers a solution for the common challenges that are faced in any distributed microservice application.</w:t>
       </w:r>
     </w:p>
     <w:p>
@@ -788,6 +721,7 @@
           <w:szCs w:val="24"/>
           <w:shd w:val="clear" w:color="auto" w:fill="FFFFFF"/>
         </w:rPr>
+        <w:lastRenderedPageBreak/>
         <w:t>(On-premise, Kubernetes, and any public cloud (e.g. Azure)</w:t>
       </w:r>
     </w:p>
@@ -818,48 +752,17 @@
           <w:szCs w:val="24"/>
           <w:shd w:val="clear" w:color="auto" w:fill="FFFFFF"/>
         </w:rPr>
-        <w:t xml:space="preserve">Dapr’s core component is its building </w:t>
-      </w:r>
-      <w:proofErr w:type="gramStart"/>
-      <w:r>
-        <w:rPr>
-          <w:rFonts w:ascii="Ubuntu" w:hAnsi="Ubuntu"/>
-          <w:sz w:val="24"/>
-          <w:szCs w:val="24"/>
-          <w:shd w:val="clear" w:color="auto" w:fill="FFFFFF"/>
-        </w:rPr>
-        <w:t xml:space="preserve">blocks </w:t>
-      </w:r>
-      <w:r>
-        <w:rPr>
-          <w:rFonts w:ascii="Ubuntu" w:hAnsi="Ubuntu"/>
-          <w:sz w:val="24"/>
-          <w:szCs w:val="24"/>
-          <w:shd w:val="clear" w:color="auto" w:fill="FFFFFF"/>
-        </w:rPr>
-        <w:t>.</w:t>
-      </w:r>
-      <w:proofErr w:type="gramEnd"/>
-      <w:r>
-        <w:rPr>
-          <w:rFonts w:ascii="Ubuntu" w:hAnsi="Ubuntu"/>
-          <w:sz w:val="24"/>
-          <w:szCs w:val="24"/>
-          <w:shd w:val="clear" w:color="auto" w:fill="FFFFFF"/>
-        </w:rPr>
-        <w:t xml:space="preserve"> So far it supports 9 building </w:t>
-      </w:r>
-      <w:proofErr w:type="gramStart"/>
-      <w:r>
-        <w:rPr>
-          <w:rFonts w:ascii="Ubuntu" w:hAnsi="Ubuntu"/>
-          <w:sz w:val="24"/>
-          <w:szCs w:val="24"/>
-          <w:shd w:val="clear" w:color="auto" w:fill="FFFFFF"/>
-        </w:rPr>
-        <w:t>blocks</w:t>
-      </w:r>
-      <w:proofErr w:type="gramEnd"/>
+        <w:t xml:space="preserve">Dapr’s core component is its building blocks </w:t>
+      </w:r>
+      <w:r>
+        <w:rPr>
+          <w:rFonts w:ascii="Ubuntu" w:hAnsi="Ubuntu"/>
+          <w:sz w:val="24"/>
+          <w:szCs w:val="24"/>
+          <w:shd w:val="clear" w:color="auto" w:fill="FFFFFF"/>
+        </w:rPr>
+        <w:t>. So far it supports 9 building blocks</w:t>
+      </w:r>
     </w:p>
     <w:p>
       <w:pPr>
@@ -897,7 +800,6 @@
         <w:rPr>
           <w:noProof/>
         </w:rPr>
-        <w:lastRenderedPageBreak/>
         <w:drawing>
           <wp:inline distT="0" distB="0" distL="0" distR="0" wp14:anchorId="73754A7B" wp14:editId="4A0A1686">
             <wp:extent cx="5943600" cy="1864995"/>
@@ -993,25 +895,7 @@
           <w:szCs w:val="24"/>
           <w:shd w:val="clear" w:color="auto" w:fill="FFFFFF"/>
         </w:rPr>
-        <w:t xml:space="preserve">. A sidecar enables Dapr to run in a separate memory process or separate container alongside your service. Sidecars provide isolation and encapsulation as they aren't part of the </w:t>
-      </w:r>
-      <w:r>
-        <w:rPr>
-          <w:rFonts w:ascii="Ubuntu" w:hAnsi="Ubuntu"/>
-          <w:sz w:val="24"/>
-          <w:szCs w:val="24"/>
-          <w:shd w:val="clear" w:color="auto" w:fill="FFFFFF"/>
-        </w:rPr>
-        <w:t>service but</w:t>
-      </w:r>
-      <w:r>
-        <w:rPr>
-          <w:rFonts w:ascii="Ubuntu" w:hAnsi="Ubuntu"/>
-          <w:sz w:val="24"/>
-          <w:szCs w:val="24"/>
-          <w:shd w:val="clear" w:color="auto" w:fill="FFFFFF"/>
-        </w:rPr>
-        <w:t xml:space="preserve"> connected to it</w:t>
+        <w:t>. A sidecar enables Dapr to run in a separate memory process or separate container alongside your service. Sidecars provide isolation and encapsulation as they aren't part of the service but connected to it</w:t>
       </w:r>
       <w:r>
         <w:rPr>
@@ -1048,6 +932,7 @@
         <w:rPr>
           <w:noProof/>
         </w:rPr>
+        <w:lastRenderedPageBreak/>
         <w:drawing>
           <wp:inline distT="0" distB="0" distL="0" distR="0" wp14:anchorId="64D4BB3B" wp14:editId="08EC4F7F">
             <wp:extent cx="4318164" cy="3581400"/>
@@ -1127,7 +1012,6 @@
           <w:szCs w:val="29"/>
           <w:shd w:val="clear" w:color="auto" w:fill="FFFFFF"/>
         </w:rPr>
-        <w:lastRenderedPageBreak/>
         <w:t>While Azure Container Apps features the building blocks for running microservices, using the Distributed Application Runtime (Dapr) provides an even richer microservices programming model.</w:t>
       </w:r>
     </w:p>
@@ -1224,27 +1108,7 @@
           <w:szCs w:val="29"/>
           <w:shd w:val="clear" w:color="auto" w:fill="FFFFFF"/>
         </w:rPr>
-        <w:t xml:space="preserve">Some features </w:t>
-      </w:r>
-      <w:proofErr w:type="gramStart"/>
-      <w:r>
-        <w:rPr>
-          <w:rFonts w:ascii="Ubuntu" w:hAnsi="Ubuntu"/>
-          <w:sz w:val="29"/>
-          <w:szCs w:val="29"/>
-          <w:shd w:val="clear" w:color="auto" w:fill="FFFFFF"/>
-        </w:rPr>
-        <w:t>include</w:t>
-      </w:r>
-      <w:proofErr w:type="gramEnd"/>
-      <w:r>
-        <w:rPr>
-          <w:rFonts w:ascii="Ubuntu" w:hAnsi="Ubuntu"/>
-          <w:sz w:val="29"/>
-          <w:szCs w:val="29"/>
-          <w:shd w:val="clear" w:color="auto" w:fill="FFFFFF"/>
-        </w:rPr>
-        <w:t xml:space="preserve"> </w:t>
+        <w:t xml:space="preserve">Some features include </w:t>
       </w:r>
     </w:p>
     <w:p>
@@ -1311,29 +1175,7 @@
           <w:szCs w:val="29"/>
           <w14:ligatures w14:val="none"/>
         </w:rPr>
-        <w:t>Make calls between services secured with mutual authentication (</w:t>
-      </w:r>
-      <w:proofErr w:type="spellStart"/>
-      <w:r>
-        <w:rPr>
-          <w:rFonts w:ascii="Ubuntu" w:eastAsia="Times New Roman" w:hAnsi="Ubuntu" w:cs="Times New Roman"/>
-          <w:kern w:val="0"/>
-          <w:sz w:val="29"/>
-          <w:szCs w:val="29"/>
-          <w14:ligatures w14:val="none"/>
-        </w:rPr>
-        <w:t>mTLS</w:t>
-      </w:r>
-      <w:proofErr w:type="spellEnd"/>
-      <w:r>
-        <w:rPr>
-          <w:rFonts w:ascii="Ubuntu" w:eastAsia="Times New Roman" w:hAnsi="Ubuntu" w:cs="Times New Roman"/>
-          <w:kern w:val="0"/>
-          <w:sz w:val="29"/>
-          <w:szCs w:val="29"/>
-          <w14:ligatures w14:val="none"/>
-        </w:rPr>
-        <w:t>), including automatic certificate rollover.</w:t>
+        <w:t>Make calls between services secured with mutual authentication (mTLS), including automatic certificate rollover.</w:t>
       </w:r>
     </w:p>
     <w:p>
@@ -1462,26 +1304,7 @@
           <w:shd w:val="clear" w:color="auto" w:fill="FFFFFF"/>
           <w14:ligatures w14:val="standardContextual"/>
         </w:rPr>
-        <w:lastRenderedPageBreak/>
-        <w:t>Frontend  web app that accepts requests from public users to manage their tasks. It invokes the component "</w:t>
-      </w:r>
-      <w:r>
-        <w:rPr>
-          <w:rFonts w:ascii="Ubuntu" w:eastAsiaTheme="minorHAnsi" w:hAnsi="Ubuntu" w:cstheme="minorBidi"/>
-          <w:kern w:val="2"/>
-          <w:shd w:val="clear" w:color="auto" w:fill="FFFFFF"/>
-          <w14:ligatures w14:val="standardContextual"/>
-        </w:rPr>
-        <w:t xml:space="preserve"> </w:t>
-      </w:r>
-      <w:r>
-        <w:rPr>
-          <w:rFonts w:ascii="Ubuntu" w:eastAsiaTheme="minorHAnsi" w:hAnsi="Ubuntu" w:cstheme="minorBidi"/>
-          <w:kern w:val="2"/>
-          <w:shd w:val="clear" w:color="auto" w:fill="FFFFFF"/>
-          <w14:ligatures w14:val="standardContextual"/>
-        </w:rPr>
-        <w:t>-Backend" endpoints via HTTP or gRPC.</w:t>
+        <w:t>Frontend  web app that accepts requests from public users to manage their tasks. It invokes the component " -Backend" endpoints via HTTP or gRPC.</w:t>
       </w:r>
     </w:p>
     <w:p>

</xml_diff>

<commit_message>
pushing changes so far
</commit_message>
<xml_diff>
--- a/container-apps-new.docx
+++ b/container-apps-new.docx
@@ -4,139 +4,1516 @@
   <w:body>
     <w:p>
       <w:pPr>
-        <w:pStyle w:val="ListParagraph"/>
+        <w:pStyle w:val="Heading1"/>
+      </w:pPr>
+      <w:r>
+        <w:t xml:space="preserve">Auto healing </w:t>
+      </w:r>
+    </w:p>
+    <w:p/>
+    <w:p>
+      <w:pPr>
+        <w:pStyle w:val="NormalWeb"/>
+        <w:spacing w:before="0" w:beforeAutospacing="0" w:after="0" w:afterAutospacing="0"/>
+        <w:rPr>
+          <w:rFonts w:ascii="Segoe UI" w:hAnsi="Segoe UI" w:cs="Segoe UI"/>
+          <w:sz w:val="30"/>
+          <w:szCs w:val="30"/>
+        </w:rPr>
+      </w:pPr>
+      <w:r>
+        <w:rPr>
+          <w:rFonts w:ascii="Segoe UI" w:hAnsi="Segoe UI" w:cs="Segoe UI"/>
+          <w:sz w:val="30"/>
+          <w:szCs w:val="30"/>
+        </w:rPr>
+        <w:t>Auto-healing for applications is a concept where the system automatically detects and recovers from failures to ensure high availability and reliability.</w:t>
+      </w:r>
+    </w:p>
+    <w:p>
+      <w:pPr>
+        <w:pStyle w:val="NormalWeb"/>
+        <w:spacing w:before="0" w:beforeAutospacing="0" w:after="0" w:afterAutospacing="0"/>
+        <w:rPr>
+          <w:rFonts w:ascii="Segoe UI" w:hAnsi="Segoe UI" w:cs="Segoe UI"/>
+          <w:sz w:val="30"/>
+          <w:szCs w:val="30"/>
+        </w:rPr>
+      </w:pPr>
+      <w:r>
+        <w:rPr>
+          <w:rFonts w:ascii="Segoe UI" w:hAnsi="Segoe UI" w:cs="Segoe UI"/>
+          <w:sz w:val="30"/>
+          <w:szCs w:val="30"/>
+        </w:rPr>
+        <w:t>In the context of Kubernetes, auto-healing is primarily achieved through features like health checks (probes), pod replication, and self-healing mechanisms.</w:t>
+      </w:r>
+    </w:p>
+    <w:p>
+      <w:pPr>
+        <w:pStyle w:val="Heading3"/>
+        <w:rPr>
+          <w:rFonts w:ascii="Segoe UI" w:hAnsi="Segoe UI" w:cs="Segoe UI"/>
+          <w:sz w:val="30"/>
+          <w:szCs w:val="30"/>
+        </w:rPr>
+      </w:pPr>
+      <w:r>
+        <w:rPr>
+          <w:rFonts w:ascii="Segoe UI" w:hAnsi="Segoe UI" w:cs="Segoe UI"/>
+          <w:sz w:val="30"/>
+          <w:szCs w:val="30"/>
+        </w:rPr>
+        <w:t>Key Components of Auto-Healing in Kubernetes</w:t>
+      </w:r>
+    </w:p>
+    <w:p>
+      <w:pPr>
+        <w:pStyle w:val="NormalWeb"/>
+        <w:spacing w:before="0" w:beforeAutospacing="0" w:after="0" w:afterAutospacing="0"/>
+        <w:rPr>
+          <w:rFonts w:ascii="Segoe UI" w:hAnsi="Segoe UI" w:cs="Segoe UI"/>
+          <w:sz w:val="30"/>
+          <w:szCs w:val="30"/>
+        </w:rPr>
+      </w:pPr>
+      <w:r>
+        <w:rPr>
+          <w:rStyle w:val="italic"/>
+          <w:rFonts w:ascii="Segoe UI" w:hAnsi="Segoe UI" w:cs="Segoe UI"/>
+          <w:b/>
+          <w:bCs/>
+          <w:i/>
+          <w:iCs/>
+          <w:sz w:val="30"/>
+          <w:szCs w:val="30"/>
+        </w:rPr>
+        <w:t>Health Checks (Probes):</w:t>
+      </w:r>
+    </w:p>
+    <w:p>
+      <w:pPr>
         <w:numPr>
           <w:ilvl w:val="0"/>
-          <w:numId w:val="1"/>
+          <w:numId w:val="12"/>
         </w:numPr>
-      </w:pPr>
-      <w:r>
-        <w:t>Search task</w:t>
-      </w:r>
-    </w:p>
-    <w:p>
-      <w:pPr>
-        <w:pStyle w:val="ListParagraph"/>
-      </w:pPr>
-    </w:p>
-    <w:p>
-      <w:pPr>
-        <w:pStyle w:val="ListParagraph"/>
-      </w:pPr>
-    </w:p>
-    <w:p>
-      <w:pPr>
-        <w:pStyle w:val="ListParagraph"/>
-      </w:pPr>
-    </w:p>
-    <w:p>
-      <w:pPr>
-        <w:pStyle w:val="ListParagraph"/>
+        <w:spacing w:before="360" w:after="100" w:afterAutospacing="1" w:line="240" w:lineRule="auto"/>
+        <w:ind w:left="1200"/>
+        <w:rPr>
+          <w:rFonts w:ascii="Segoe UI" w:hAnsi="Segoe UI" w:cs="Segoe UI"/>
+          <w:sz w:val="30"/>
+          <w:szCs w:val="30"/>
+        </w:rPr>
+      </w:pPr>
+      <w:r>
+        <w:rPr>
+          <w:rStyle w:val="font-700"/>
+          <w:rFonts w:ascii="Segoe UI" w:hAnsi="Segoe UI" w:cs="Segoe UI"/>
+          <w:b/>
+          <w:bCs/>
+          <w:sz w:val="30"/>
+          <w:szCs w:val="30"/>
+        </w:rPr>
+        <w:t>Liveness Probes:</w:t>
+      </w:r>
+    </w:p>
+    <w:p>
+      <w:pPr>
+        <w:pStyle w:val="NormalWeb"/>
+        <w:spacing w:before="0" w:beforeAutospacing="0" w:after="0" w:afterAutospacing="0"/>
+        <w:rPr>
+          <w:rFonts w:ascii="Segoe UI" w:hAnsi="Segoe UI" w:cs="Segoe UI"/>
+          <w:sz w:val="30"/>
+          <w:szCs w:val="30"/>
+        </w:rPr>
+      </w:pPr>
+      <w:r>
+        <w:rPr>
+          <w:rStyle w:val="font-700"/>
+          <w:rFonts w:ascii="Segoe UI" w:eastAsiaTheme="majorEastAsia" w:hAnsi="Segoe UI" w:cs="Segoe UI"/>
+          <w:b/>
+          <w:bCs/>
+          <w:sz w:val="30"/>
+          <w:szCs w:val="30"/>
+        </w:rPr>
+        <w:t>Purpose:</w:t>
+      </w:r>
+      <w:r>
+        <w:rPr>
+          <w:rFonts w:ascii="Segoe UI" w:hAnsi="Segoe UI" w:cs="Segoe UI"/>
+          <w:sz w:val="30"/>
+          <w:szCs w:val="30"/>
+        </w:rPr>
+        <w:t> To determine if a container is still running. If a liveness probe fails, Kubernetes will restart the container.</w:t>
+      </w:r>
+    </w:p>
+    <w:p>
+      <w:pPr>
+        <w:pStyle w:val="NormalWeb"/>
+        <w:spacing w:before="0" w:beforeAutospacing="0" w:after="0" w:afterAutospacing="0"/>
+        <w:rPr>
+          <w:rFonts w:ascii="Segoe UI" w:hAnsi="Segoe UI" w:cs="Segoe UI"/>
+          <w:sz w:val="30"/>
+          <w:szCs w:val="30"/>
+        </w:rPr>
+      </w:pPr>
+      <w:r>
+        <w:rPr>
+          <w:rStyle w:val="font-700"/>
+          <w:rFonts w:ascii="Segoe UI" w:eastAsiaTheme="majorEastAsia" w:hAnsi="Segoe UI" w:cs="Segoe UI"/>
+          <w:b/>
+          <w:bCs/>
+          <w:sz w:val="30"/>
+          <w:szCs w:val="30"/>
+        </w:rPr>
+        <w:t>Use Case:</w:t>
+      </w:r>
+      <w:r>
+        <w:rPr>
+          <w:rFonts w:ascii="Segoe UI" w:hAnsi="Segoe UI" w:cs="Segoe UI"/>
+          <w:sz w:val="30"/>
+          <w:szCs w:val="30"/>
+        </w:rPr>
+        <w:t> This helps when a container might be running but stuck in an unrecoverable state. Restarting the container can often resolve such issues.</w:t>
+      </w:r>
+    </w:p>
+    <w:p>
+      <w:pPr>
         <w:numPr>
           <w:ilvl w:val="0"/>
-          <w:numId w:val="1"/>
+          <w:numId w:val="13"/>
         </w:numPr>
-      </w:pPr>
-      <w:r>
-        <w:t xml:space="preserve">Create task </w:t>
-      </w:r>
-    </w:p>
-    <w:p>
-      <w:pPr>
-        <w:pStyle w:val="ListParagraph"/>
+        <w:spacing w:before="360" w:after="100" w:afterAutospacing="1" w:line="240" w:lineRule="auto"/>
+        <w:ind w:left="1200"/>
+        <w:rPr>
+          <w:rFonts w:ascii="Segoe UI" w:hAnsi="Segoe UI" w:cs="Segoe UI"/>
+          <w:sz w:val="30"/>
+          <w:szCs w:val="30"/>
+        </w:rPr>
+      </w:pPr>
+      <w:r>
+        <w:rPr>
+          <w:rStyle w:val="font-700"/>
+          <w:rFonts w:ascii="Segoe UI" w:hAnsi="Segoe UI" w:cs="Segoe UI"/>
+          <w:b/>
+          <w:bCs/>
+          <w:sz w:val="30"/>
+          <w:szCs w:val="30"/>
+        </w:rPr>
+        <w:t>Readiness Probes:</w:t>
+      </w:r>
+    </w:p>
+    <w:p>
+      <w:pPr>
+        <w:pStyle w:val="NormalWeb"/>
+        <w:spacing w:before="0" w:beforeAutospacing="0" w:after="0" w:afterAutospacing="0"/>
+        <w:rPr>
+          <w:rFonts w:ascii="Segoe UI" w:hAnsi="Segoe UI" w:cs="Segoe UI"/>
+          <w:sz w:val="30"/>
+          <w:szCs w:val="30"/>
+        </w:rPr>
+      </w:pPr>
+      <w:r>
+        <w:rPr>
+          <w:rStyle w:val="font-700"/>
+          <w:rFonts w:ascii="Segoe UI" w:eastAsiaTheme="majorEastAsia" w:hAnsi="Segoe UI" w:cs="Segoe UI"/>
+          <w:b/>
+          <w:bCs/>
+          <w:sz w:val="30"/>
+          <w:szCs w:val="30"/>
+        </w:rPr>
+        <w:t>Purpose:</w:t>
+      </w:r>
+      <w:r>
+        <w:rPr>
+          <w:rFonts w:ascii="Segoe UI" w:hAnsi="Segoe UI" w:cs="Segoe UI"/>
+          <w:sz w:val="30"/>
+          <w:szCs w:val="30"/>
+        </w:rPr>
+        <w:t> To determine if a container is ready to serve requests. If a readiness probe fails, Kubernetes will stop sending traffic to the container.</w:t>
+      </w:r>
+    </w:p>
+    <w:p>
+      <w:pPr>
+        <w:pStyle w:val="NormalWeb"/>
+        <w:spacing w:before="0" w:beforeAutospacing="0" w:after="0" w:afterAutospacing="0"/>
+        <w:rPr>
+          <w:rFonts w:ascii="Segoe UI" w:hAnsi="Segoe UI" w:cs="Segoe UI"/>
+          <w:sz w:val="30"/>
+          <w:szCs w:val="30"/>
+        </w:rPr>
+      </w:pPr>
+      <w:r>
+        <w:rPr>
+          <w:rStyle w:val="font-700"/>
+          <w:rFonts w:ascii="Segoe UI" w:eastAsiaTheme="majorEastAsia" w:hAnsi="Segoe UI" w:cs="Segoe UI"/>
+          <w:b/>
+          <w:bCs/>
+          <w:sz w:val="30"/>
+          <w:szCs w:val="30"/>
+        </w:rPr>
+        <w:t>Use Case:</w:t>
+      </w:r>
+      <w:r>
+        <w:rPr>
+          <w:rFonts w:ascii="Segoe UI" w:hAnsi="Segoe UI" w:cs="Segoe UI"/>
+          <w:sz w:val="30"/>
+          <w:szCs w:val="30"/>
+        </w:rPr>
+        <w:t> This is useful when a container needs some initialization before it can start accepting traffic or if it temporarily cannot handle traffic (e.g., during a heavy load or when dependencies are unavailable).</w:t>
+      </w:r>
+    </w:p>
+    <w:p/>
+    <w:p>
+      <w:pPr>
         <w:numPr>
           <w:ilvl w:val="0"/>
-          <w:numId w:val="1"/>
+          <w:numId w:val="14"/>
         </w:numPr>
-      </w:pPr>
-      <w:r>
-        <w:t xml:space="preserve">Edit task </w:t>
-      </w:r>
-    </w:p>
-    <w:p>
-      <w:pPr>
-        <w:pStyle w:val="ListParagraph"/>
+        <w:spacing w:before="360" w:after="100" w:afterAutospacing="1" w:line="240" w:lineRule="auto"/>
+        <w:ind w:left="1200"/>
+        <w:rPr>
+          <w:rFonts w:ascii="Segoe UI" w:eastAsia="Times New Roman" w:hAnsi="Segoe UI" w:cs="Segoe UI"/>
+          <w:kern w:val="0"/>
+          <w:sz w:val="30"/>
+          <w:szCs w:val="30"/>
+          <w14:ligatures w14:val="none"/>
+        </w:rPr>
+      </w:pPr>
+      <w:r>
+        <w:rPr>
+          <w:rFonts w:ascii="Segoe UI" w:eastAsia="Times New Roman" w:hAnsi="Segoe UI" w:cs="Segoe UI"/>
+          <w:b/>
+          <w:bCs/>
+          <w:kern w:val="0"/>
+          <w:sz w:val="30"/>
+          <w:szCs w:val="30"/>
+          <w14:ligatures w14:val="none"/>
+        </w:rPr>
+        <w:t>Startup Probes:</w:t>
+      </w:r>
+    </w:p>
+    <w:p>
+      <w:pPr>
+        <w:spacing w:after="0" w:line="240" w:lineRule="auto"/>
+        <w:rPr>
+          <w:rFonts w:ascii="Segoe UI" w:eastAsia="Times New Roman" w:hAnsi="Segoe UI" w:cs="Segoe UI"/>
+          <w:kern w:val="0"/>
+          <w:sz w:val="30"/>
+          <w:szCs w:val="30"/>
+          <w14:ligatures w14:val="none"/>
+        </w:rPr>
+      </w:pPr>
+      <w:r>
+        <w:rPr>
+          <w:rFonts w:ascii="Segoe UI" w:eastAsia="Times New Roman" w:hAnsi="Segoe UI" w:cs="Segoe UI"/>
+          <w:b/>
+          <w:bCs/>
+          <w:kern w:val="0"/>
+          <w:sz w:val="30"/>
+          <w:szCs w:val="30"/>
+          <w14:ligatures w14:val="none"/>
+        </w:rPr>
+        <w:lastRenderedPageBreak/>
+        <w:t>Purpose:</w:t>
+      </w:r>
+      <w:r>
+        <w:rPr>
+          <w:rFonts w:ascii="Segoe UI" w:eastAsia="Times New Roman" w:hAnsi="Segoe UI" w:cs="Segoe UI"/>
+          <w:kern w:val="0"/>
+          <w:sz w:val="30"/>
+          <w:szCs w:val="30"/>
+          <w14:ligatures w14:val="none"/>
+        </w:rPr>
+        <w:t> To determine if an application within a container has started. If a startup probe fails, Kubernetes will restart the container.</w:t>
+      </w:r>
+    </w:p>
+    <w:p>
+      <w:pPr>
+        <w:spacing w:after="0" w:line="240" w:lineRule="auto"/>
+        <w:rPr>
+          <w:rFonts w:ascii="Segoe UI" w:eastAsia="Times New Roman" w:hAnsi="Segoe UI" w:cs="Segoe UI"/>
+          <w:kern w:val="0"/>
+          <w:sz w:val="30"/>
+          <w:szCs w:val="30"/>
+          <w14:ligatures w14:val="none"/>
+        </w:rPr>
+      </w:pPr>
+      <w:r>
+        <w:rPr>
+          <w:rFonts w:ascii="Segoe UI" w:eastAsia="Times New Roman" w:hAnsi="Segoe UI" w:cs="Segoe UI"/>
+          <w:b/>
+          <w:bCs/>
+          <w:kern w:val="0"/>
+          <w:sz w:val="30"/>
+          <w:szCs w:val="30"/>
+          <w14:ligatures w14:val="none"/>
+        </w:rPr>
+        <w:t>Use Case:</w:t>
+      </w:r>
+      <w:r>
+        <w:rPr>
+          <w:rFonts w:ascii="Segoe UI" w:eastAsia="Times New Roman" w:hAnsi="Segoe UI" w:cs="Segoe UI"/>
+          <w:kern w:val="0"/>
+          <w:sz w:val="30"/>
+          <w:szCs w:val="30"/>
+          <w14:ligatures w14:val="none"/>
+        </w:rPr>
+        <w:t> This is particularly useful for applications that have a long startup time. The startup probe can give the application more time to initialize without interfering with liveness or readiness checks.2.</w:t>
+      </w:r>
+    </w:p>
+    <w:p>
+      <w:pPr>
+        <w:spacing w:after="0" w:line="240" w:lineRule="auto"/>
+        <w:rPr>
+          <w:rFonts w:ascii="Segoe UI" w:eastAsia="Times New Roman" w:hAnsi="Segoe UI" w:cs="Segoe UI"/>
+          <w:kern w:val="0"/>
+          <w:sz w:val="30"/>
+          <w:szCs w:val="30"/>
+          <w14:ligatures w14:val="none"/>
+        </w:rPr>
+      </w:pPr>
+      <w:r>
+        <w:rPr>
+          <w:rFonts w:ascii="Segoe UI" w:eastAsia="Times New Roman" w:hAnsi="Segoe UI" w:cs="Segoe UI"/>
+          <w:b/>
+          <w:bCs/>
+          <w:kern w:val="0"/>
+          <w:sz w:val="30"/>
+          <w:szCs w:val="30"/>
+          <w14:ligatures w14:val="none"/>
+        </w:rPr>
+        <w:t>Benefits of Using Probes</w:t>
+      </w:r>
+    </w:p>
+    <w:p>
+      <w:pPr>
         <w:numPr>
           <w:ilvl w:val="0"/>
-          <w:numId w:val="1"/>
+          <w:numId w:val="15"/>
         </w:numPr>
-      </w:pPr>
-      <w:r>
-        <w:t>Complete task</w:t>
-      </w:r>
-    </w:p>
-    <w:p>
-      <w:pPr>
-        <w:pStyle w:val="ListParagraph"/>
+        <w:spacing w:before="360" w:after="100" w:afterAutospacing="1" w:line="240" w:lineRule="auto"/>
+        <w:ind w:left="1200"/>
+        <w:rPr>
+          <w:rFonts w:ascii="Segoe UI" w:eastAsia="Times New Roman" w:hAnsi="Segoe UI" w:cs="Segoe UI"/>
+          <w:kern w:val="0"/>
+          <w:sz w:val="30"/>
+          <w:szCs w:val="30"/>
+          <w14:ligatures w14:val="none"/>
+        </w:rPr>
+      </w:pPr>
+      <w:r>
+        <w:rPr>
+          <w:rFonts w:ascii="Segoe UI" w:eastAsia="Times New Roman" w:hAnsi="Segoe UI" w:cs="Segoe UI"/>
+          <w:b/>
+          <w:bCs/>
+          <w:kern w:val="0"/>
+          <w:sz w:val="30"/>
+          <w:szCs w:val="30"/>
+          <w14:ligatures w14:val="none"/>
+        </w:rPr>
+        <w:t>Self-Healing</w:t>
+      </w:r>
+    </w:p>
+    <w:p>
+      <w:pPr>
         <w:numPr>
           <w:ilvl w:val="0"/>
-          <w:numId w:val="1"/>
+          <w:numId w:val="15"/>
         </w:numPr>
-      </w:pPr>
-      <w:r>
-        <w:t xml:space="preserve">External task </w:t>
-      </w:r>
-    </w:p>
-    <w:p/>
-    <w:p>
-      <w:r>
-        <w:rPr>
-          <w:rFonts w:ascii="Times New Roman" w:eastAsia="Times New Roman" w:hAnsi="Times New Roman" w:cs="Times New Roman"/>
+        <w:spacing w:before="360" w:after="100" w:afterAutospacing="1" w:line="240" w:lineRule="auto"/>
+        <w:ind w:left="1200"/>
+        <w:rPr>
+          <w:rFonts w:ascii="Segoe UI" w:eastAsia="Times New Roman" w:hAnsi="Segoe UI" w:cs="Segoe UI"/>
+          <w:kern w:val="0"/>
+          <w:sz w:val="30"/>
+          <w:szCs w:val="30"/>
+          <w14:ligatures w14:val="none"/>
+        </w:rPr>
+      </w:pPr>
+      <w:r>
+        <w:rPr>
+          <w:rFonts w:ascii="Segoe UI" w:eastAsia="Times New Roman" w:hAnsi="Segoe UI" w:cs="Segoe UI"/>
           <w:b/>
           <w:bCs/>
-          <w:noProof/>
           <w:kern w:val="0"/>
-          <w:sz w:val="24"/>
-          <w:szCs w:val="24"/>
+          <w:sz w:val="30"/>
+          <w:szCs w:val="30"/>
           <w14:ligatures w14:val="none"/>
         </w:rPr>
-        <w:drawing>
-          <wp:inline distT="0" distB="0" distL="0" distR="0" wp14:anchorId="6ABBFD5A" wp14:editId="35DFC22A">
-            <wp:extent cx="5943600" cy="4178300"/>
-            <wp:effectExtent l="0" t="0" r="0" b="0"/>
-            <wp:docPr id="1" name="Picture 1"/>
-            <wp:cNvGraphicFramePr>
-              <a:graphicFrameLocks xmlns:a="http://schemas.openxmlformats.org/drawingml/2006/main" noChangeAspect="1"/>
-            </wp:cNvGraphicFramePr>
-            <a:graphic xmlns:a="http://schemas.openxmlformats.org/drawingml/2006/main">
-              <a:graphicData uri="http://schemas.openxmlformats.org/drawingml/2006/picture">
-                <pic:pic xmlns:pic="http://schemas.openxmlformats.org/drawingml/2006/picture">
-                  <pic:nvPicPr>
-                    <pic:cNvPr id="1" name=""/>
-                    <pic:cNvPicPr/>
-                  </pic:nvPicPr>
-                  <pic:blipFill>
-                    <a:blip r:embed="rId5"/>
-                    <a:stretch>
-                      <a:fillRect/>
-                    </a:stretch>
-                  </pic:blipFill>
-                  <pic:spPr>
-                    <a:xfrm>
-                      <a:off x="0" y="0"/>
-                      <a:ext cx="5943600" cy="4178300"/>
-                    </a:xfrm>
-                    <a:prstGeom prst="rect">
-                      <a:avLst/>
-                    </a:prstGeom>
-                  </pic:spPr>
-                </pic:pic>
-              </a:graphicData>
-            </a:graphic>
-          </wp:inline>
-        </w:drawing>
+        <w:t>Efficient Load Balancing</w:t>
+      </w:r>
+    </w:p>
+    <w:p>
+      <w:pPr>
+        <w:numPr>
+          <w:ilvl w:val="0"/>
+          <w:numId w:val="15"/>
+        </w:numPr>
+        <w:spacing w:before="360" w:after="100" w:afterAutospacing="1" w:line="240" w:lineRule="auto"/>
+        <w:ind w:left="1200"/>
+        <w:rPr>
+          <w:rFonts w:ascii="Segoe UI" w:eastAsia="Times New Roman" w:hAnsi="Segoe UI" w:cs="Segoe UI"/>
+          <w:kern w:val="0"/>
+          <w:sz w:val="30"/>
+          <w:szCs w:val="30"/>
+          <w14:ligatures w14:val="none"/>
+        </w:rPr>
+      </w:pPr>
+      <w:r>
+        <w:rPr>
+          <w:rFonts w:ascii="Segoe UI" w:eastAsia="Times New Roman" w:hAnsi="Segoe UI" w:cs="Segoe UI"/>
+          <w:b/>
+          <w:bCs/>
+          <w:kern w:val="0"/>
+          <w:sz w:val="30"/>
+          <w:szCs w:val="30"/>
+          <w14:ligatures w14:val="none"/>
+        </w:rPr>
+        <w:t>Graceful Startup and Shutdown</w:t>
+      </w:r>
+    </w:p>
+    <w:p>
+      <w:pPr>
+        <w:numPr>
+          <w:ilvl w:val="0"/>
+          <w:numId w:val="15"/>
+        </w:numPr>
+        <w:spacing w:before="360" w:after="100" w:afterAutospacing="1" w:line="240" w:lineRule="auto"/>
+        <w:ind w:left="1200"/>
+        <w:rPr>
+          <w:rFonts w:ascii="Segoe UI" w:eastAsia="Times New Roman" w:hAnsi="Segoe UI" w:cs="Segoe UI"/>
+          <w:kern w:val="0"/>
+          <w:sz w:val="30"/>
+          <w:szCs w:val="30"/>
+          <w14:ligatures w14:val="none"/>
+        </w:rPr>
+      </w:pPr>
+      <w:r>
+        <w:rPr>
+          <w:rFonts w:ascii="Segoe UI" w:eastAsia="Times New Roman" w:hAnsi="Segoe UI" w:cs="Segoe UI"/>
+          <w:b/>
+          <w:bCs/>
+          <w:kern w:val="0"/>
+          <w:sz w:val="30"/>
+          <w:szCs w:val="30"/>
+          <w14:ligatures w14:val="none"/>
+        </w:rPr>
+        <w:t>Monitoring and Observability</w:t>
+      </w:r>
+    </w:p>
+    <w:p/>
+    <w:p>
+      <w:pPr>
+        <w:pStyle w:val="Heading1"/>
+      </w:pPr>
+    </w:p>
+    <w:p>
+      <w:pPr>
+        <w:pStyle w:val="Heading1"/>
+      </w:pPr>
+      <w:r>
+        <w:t>ACA</w:t>
+      </w:r>
+    </w:p>
+    <w:p/>
+    <w:p>
+      <w:r>
+        <w:t>What ?</w:t>
+      </w:r>
+    </w:p>
+    <w:p/>
+    <w:p>
+      <w:pPr>
+        <w:rPr>
+          <w:rFonts w:ascii="Ubuntu" w:hAnsi="Ubuntu"/>
+          <w:sz w:val="24"/>
+          <w:szCs w:val="24"/>
+          <w:shd w:val="clear" w:color="auto" w:fill="FFFFFF"/>
+        </w:rPr>
+      </w:pPr>
+      <w:r>
+        <w:tab/>
+      </w:r>
+      <w:r>
+        <w:rPr>
+          <w:rFonts w:ascii="Ubuntu" w:hAnsi="Ubuntu"/>
+          <w:sz w:val="24"/>
+          <w:szCs w:val="24"/>
+          <w:shd w:val="clear" w:color="auto" w:fill="FFFFFF"/>
+        </w:rPr>
+        <w:t>S</w:t>
+      </w:r>
+      <w:r>
+        <w:rPr>
+          <w:rFonts w:ascii="Ubuntu" w:hAnsi="Ubuntu"/>
+          <w:sz w:val="24"/>
+          <w:szCs w:val="24"/>
+          <w:shd w:val="clear" w:color="auto" w:fill="FFFFFF"/>
+        </w:rPr>
+        <w:t>erverless container service that supports microservice applications and robust autoscaling capabilities without the overhead of managing complex infrastructure</w:t>
+      </w:r>
+      <w:r>
+        <w:rPr>
+          <w:rFonts w:ascii="Ubuntu" w:hAnsi="Ubuntu"/>
+          <w:sz w:val="24"/>
+          <w:szCs w:val="24"/>
+          <w:shd w:val="clear" w:color="auto" w:fill="FFFFFF"/>
+        </w:rPr>
+        <w:t>.</w:t>
+      </w:r>
+    </w:p>
+    <w:p>
+      <w:pPr>
+        <w:ind w:firstLine="720"/>
+        <w:rPr>
+          <w:rFonts w:ascii="Ubuntu" w:hAnsi="Ubuntu"/>
+          <w:sz w:val="24"/>
+          <w:szCs w:val="24"/>
+          <w:shd w:val="clear" w:color="auto" w:fill="FFFFFF"/>
+        </w:rPr>
+      </w:pPr>
+      <w:r>
+        <w:rPr>
+          <w:rFonts w:ascii="Ubuntu" w:hAnsi="Ubuntu"/>
+          <w:sz w:val="24"/>
+          <w:szCs w:val="24"/>
+          <w:shd w:val="clear" w:color="auto" w:fill="FFFFFF"/>
+        </w:rPr>
+        <w:t>Azure Container Apps enables you to run microservices and containerized applications on a serverless platform that runs on top of Azure Kubernetes Service</w:t>
+      </w:r>
+      <w:r>
+        <w:rPr>
+          <w:rFonts w:ascii="Ubuntu" w:hAnsi="Ubuntu"/>
+          <w:sz w:val="24"/>
+          <w:szCs w:val="24"/>
+          <w:shd w:val="clear" w:color="auto" w:fill="FFFFFF"/>
+        </w:rPr>
+        <w:t>.</w:t>
+      </w:r>
+    </w:p>
+    <w:p>
+      <w:pPr>
+        <w:ind w:firstLine="720"/>
+        <w:rPr>
+          <w:rFonts w:ascii="Ubuntu" w:hAnsi="Ubuntu"/>
+          <w:sz w:val="24"/>
+          <w:szCs w:val="24"/>
+          <w:shd w:val="clear" w:color="auto" w:fill="FFFFFF"/>
+        </w:rPr>
+      </w:pPr>
+      <w:r>
+        <w:rPr>
+          <w:rFonts w:ascii="Ubuntu" w:hAnsi="Ubuntu"/>
+          <w:sz w:val="24"/>
+          <w:szCs w:val="24"/>
+          <w:shd w:val="clear" w:color="auto" w:fill="FFFFFF"/>
+        </w:rPr>
+        <w:t>Common Uses.</w:t>
+      </w:r>
+    </w:p>
+    <w:p>
+      <w:pPr>
+        <w:numPr>
+          <w:ilvl w:val="0"/>
+          <w:numId w:val="5"/>
+        </w:numPr>
+        <w:shd w:val="clear" w:color="auto" w:fill="FFFFFF"/>
+        <w:spacing w:after="0" w:line="240" w:lineRule="auto"/>
+        <w:ind w:left="1290"/>
+        <w:rPr>
+          <w:rFonts w:ascii="Segoe UI" w:eastAsia="Times New Roman" w:hAnsi="Segoe UI" w:cs="Segoe UI"/>
+          <w:color w:val="161616"/>
+          <w:kern w:val="0"/>
+          <w:sz w:val="24"/>
+          <w:szCs w:val="24"/>
+          <w14:ligatures w14:val="none"/>
+        </w:rPr>
+      </w:pPr>
+      <w:r>
+        <w:rPr>
+          <w:rFonts w:ascii="Segoe UI" w:eastAsia="Times New Roman" w:hAnsi="Segoe UI" w:cs="Segoe UI"/>
+          <w:color w:val="161616"/>
+          <w:kern w:val="0"/>
+          <w:sz w:val="24"/>
+          <w:szCs w:val="24"/>
+          <w14:ligatures w14:val="none"/>
+        </w:rPr>
+        <w:t>Deploying API endpoints</w:t>
+      </w:r>
+    </w:p>
+    <w:p>
+      <w:pPr>
+        <w:numPr>
+          <w:ilvl w:val="0"/>
+          <w:numId w:val="5"/>
+        </w:numPr>
+        <w:shd w:val="clear" w:color="auto" w:fill="FFFFFF"/>
+        <w:spacing w:after="0" w:line="240" w:lineRule="auto"/>
+        <w:ind w:left="1290"/>
+        <w:rPr>
+          <w:rFonts w:ascii="Segoe UI" w:eastAsia="Times New Roman" w:hAnsi="Segoe UI" w:cs="Segoe UI"/>
+          <w:color w:val="161616"/>
+          <w:kern w:val="0"/>
+          <w:sz w:val="24"/>
+          <w:szCs w:val="24"/>
+          <w14:ligatures w14:val="none"/>
+        </w:rPr>
+      </w:pPr>
+      <w:r>
+        <w:rPr>
+          <w:rFonts w:ascii="Segoe UI" w:eastAsia="Times New Roman" w:hAnsi="Segoe UI" w:cs="Segoe UI"/>
+          <w:color w:val="161616"/>
+          <w:kern w:val="0"/>
+          <w:sz w:val="24"/>
+          <w:szCs w:val="24"/>
+          <w14:ligatures w14:val="none"/>
+        </w:rPr>
+        <w:t>Hosting background processing applications</w:t>
+      </w:r>
+    </w:p>
+    <w:p>
+      <w:pPr>
+        <w:numPr>
+          <w:ilvl w:val="0"/>
+          <w:numId w:val="5"/>
+        </w:numPr>
+        <w:shd w:val="clear" w:color="auto" w:fill="FFFFFF"/>
+        <w:spacing w:after="0" w:line="240" w:lineRule="auto"/>
+        <w:ind w:left="1290"/>
+        <w:rPr>
+          <w:rFonts w:ascii="Segoe UI" w:eastAsia="Times New Roman" w:hAnsi="Segoe UI" w:cs="Segoe UI"/>
+          <w:color w:val="161616"/>
+          <w:kern w:val="0"/>
+          <w:sz w:val="24"/>
+          <w:szCs w:val="24"/>
+          <w14:ligatures w14:val="none"/>
+        </w:rPr>
+      </w:pPr>
+      <w:r>
+        <w:rPr>
+          <w:rFonts w:ascii="Segoe UI" w:eastAsia="Times New Roman" w:hAnsi="Segoe UI" w:cs="Segoe UI"/>
+          <w:color w:val="161616"/>
+          <w:kern w:val="0"/>
+          <w:sz w:val="24"/>
+          <w:szCs w:val="24"/>
+          <w14:ligatures w14:val="none"/>
+        </w:rPr>
+        <w:t>Handling event-driven processing</w:t>
+      </w:r>
+    </w:p>
+    <w:p>
+      <w:pPr>
+        <w:numPr>
+          <w:ilvl w:val="0"/>
+          <w:numId w:val="5"/>
+        </w:numPr>
+        <w:shd w:val="clear" w:color="auto" w:fill="FFFFFF"/>
+        <w:spacing w:after="0" w:line="240" w:lineRule="auto"/>
+        <w:ind w:left="1290"/>
+        <w:rPr>
+          <w:rFonts w:ascii="Segoe UI" w:eastAsia="Times New Roman" w:hAnsi="Segoe UI" w:cs="Segoe UI"/>
+          <w:color w:val="161616"/>
+          <w:kern w:val="0"/>
+          <w:sz w:val="24"/>
+          <w:szCs w:val="24"/>
+          <w14:ligatures w14:val="none"/>
+        </w:rPr>
+      </w:pPr>
+      <w:r>
+        <w:rPr>
+          <w:rFonts w:ascii="Segoe UI" w:eastAsia="Times New Roman" w:hAnsi="Segoe UI" w:cs="Segoe UI"/>
+          <w:color w:val="161616"/>
+          <w:kern w:val="0"/>
+          <w:sz w:val="24"/>
+          <w:szCs w:val="24"/>
+          <w14:ligatures w14:val="none"/>
+        </w:rPr>
+        <w:t>Running microservices</w:t>
       </w:r>
     </w:p>
     <w:p/>
     <w:p/>
     <w:p>
       <w:pPr>
-        <w:pStyle w:val="Heading1"/>
-      </w:pPr>
-      <w:r>
-        <w:t>ACA</w:t>
-      </w:r>
-    </w:p>
+        <w:pStyle w:val="NormalWeb"/>
+        <w:shd w:val="clear" w:color="auto" w:fill="FFFFFF"/>
+        <w:rPr>
+          <w:rFonts w:ascii="Segoe UI" w:hAnsi="Segoe UI" w:cs="Segoe UI"/>
+          <w:color w:val="161616"/>
+        </w:rPr>
+      </w:pPr>
+      <w:r>
+        <w:rPr>
+          <w:rFonts w:ascii="Segoe UI" w:hAnsi="Segoe UI" w:cs="Segoe UI"/>
+          <w:color w:val="161616"/>
+        </w:rPr>
+        <w:lastRenderedPageBreak/>
+        <w:t>With Azure Container Apps, you can:</w:t>
+      </w:r>
+    </w:p>
+    <w:p>
+      <w:pPr>
+        <w:pStyle w:val="NormalWeb"/>
+        <w:numPr>
+          <w:ilvl w:val="0"/>
+          <w:numId w:val="9"/>
+        </w:numPr>
+        <w:shd w:val="clear" w:color="auto" w:fill="FFFFFF"/>
+        <w:ind w:left="1290"/>
+        <w:rPr>
+          <w:rFonts w:ascii="Segoe UI" w:hAnsi="Segoe UI" w:cs="Segoe UI"/>
+          <w:color w:val="161616"/>
+        </w:rPr>
+      </w:pPr>
+      <w:r>
+        <w:rPr>
+          <w:rFonts w:ascii="Segoe UI" w:hAnsi="Segoe UI" w:cs="Segoe UI"/>
+          <w:color w:val="161616"/>
+        </w:rPr>
+        <w:t>Use the Azure CLI extension, Azure portal or Azure Resource Manager templates to manage your applications.</w:t>
+      </w:r>
+    </w:p>
+    <w:p>
+      <w:pPr>
+        <w:pStyle w:val="NormalWeb"/>
+        <w:numPr>
+          <w:ilvl w:val="0"/>
+          <w:numId w:val="9"/>
+        </w:numPr>
+        <w:shd w:val="clear" w:color="auto" w:fill="FFFFFF"/>
+        <w:ind w:left="1290"/>
+        <w:rPr>
+          <w:rFonts w:ascii="Segoe UI" w:hAnsi="Segoe UI" w:cs="Segoe UI"/>
+          <w:color w:val="161616"/>
+        </w:rPr>
+      </w:pPr>
+      <w:r>
+        <w:rPr>
+          <w:rFonts w:ascii="Segoe UI" w:hAnsi="Segoe UI" w:cs="Segoe UI"/>
+          <w:color w:val="161616"/>
+        </w:rPr>
+        <w:t>Enable HTTPS or TCP ingress without having to manage other Azure infrastructure.</w:t>
+      </w:r>
+    </w:p>
+    <w:p>
+      <w:pPr>
+        <w:pStyle w:val="NormalWeb"/>
+        <w:numPr>
+          <w:ilvl w:val="0"/>
+          <w:numId w:val="9"/>
+        </w:numPr>
+        <w:shd w:val="clear" w:color="auto" w:fill="FFFFFF"/>
+        <w:ind w:left="1290"/>
+        <w:rPr>
+          <w:rFonts w:ascii="Segoe UI" w:hAnsi="Segoe UI" w:cs="Segoe UI"/>
+          <w:color w:val="161616"/>
+        </w:rPr>
+      </w:pPr>
+      <w:r>
+        <w:rPr>
+          <w:rFonts w:ascii="Segoe UI" w:hAnsi="Segoe UI" w:cs="Segoe UI"/>
+          <w:color w:val="161616"/>
+        </w:rPr>
+        <w:t xml:space="preserve">Build microservices with </w:t>
+      </w:r>
+      <w:proofErr w:type="spellStart"/>
+      <w:r>
+        <w:rPr>
+          <w:rFonts w:ascii="Segoe UI" w:hAnsi="Segoe UI" w:cs="Segoe UI"/>
+          <w:color w:val="161616"/>
+        </w:rPr>
+        <w:t>Dapr</w:t>
+      </w:r>
+      <w:proofErr w:type="spellEnd"/>
+      <w:r>
+        <w:rPr>
+          <w:rFonts w:ascii="Segoe UI" w:hAnsi="Segoe UI" w:cs="Segoe UI"/>
+          <w:color w:val="161616"/>
+        </w:rPr>
+        <w:t xml:space="preserve"> and access its rich set of APIs.</w:t>
+      </w:r>
+    </w:p>
+    <w:p>
+      <w:pPr>
+        <w:pStyle w:val="NormalWeb"/>
+        <w:numPr>
+          <w:ilvl w:val="0"/>
+          <w:numId w:val="9"/>
+        </w:numPr>
+        <w:shd w:val="clear" w:color="auto" w:fill="FFFFFF"/>
+        <w:ind w:left="1290"/>
+        <w:rPr>
+          <w:rFonts w:ascii="Segoe UI" w:hAnsi="Segoe UI" w:cs="Segoe UI"/>
+          <w:color w:val="161616"/>
+        </w:rPr>
+      </w:pPr>
+      <w:r>
+        <w:rPr>
+          <w:rFonts w:ascii="Segoe UI" w:hAnsi="Segoe UI" w:cs="Segoe UI"/>
+          <w:color w:val="161616"/>
+        </w:rPr>
+        <w:t>Run jobs on-demand, on a schedule, or based on events.</w:t>
+      </w:r>
+    </w:p>
+    <w:p>
+      <w:pPr>
+        <w:pStyle w:val="NormalWeb"/>
+        <w:numPr>
+          <w:ilvl w:val="0"/>
+          <w:numId w:val="9"/>
+        </w:numPr>
+        <w:shd w:val="clear" w:color="auto" w:fill="FFFFFF"/>
+        <w:ind w:left="1290"/>
+        <w:rPr>
+          <w:rFonts w:ascii="Segoe UI" w:hAnsi="Segoe UI" w:cs="Segoe UI"/>
+          <w:color w:val="161616"/>
+        </w:rPr>
+      </w:pPr>
+      <w:r>
+        <w:rPr>
+          <w:rFonts w:ascii="Segoe UI" w:hAnsi="Segoe UI" w:cs="Segoe UI"/>
+          <w:color w:val="161616"/>
+        </w:rPr>
+        <w:t>Add Azure Functions and Azure Spring Apps to your Azure Container Apps environment.</w:t>
+      </w:r>
+    </w:p>
+    <w:p>
+      <w:pPr>
+        <w:pStyle w:val="NormalWeb"/>
+        <w:numPr>
+          <w:ilvl w:val="0"/>
+          <w:numId w:val="9"/>
+        </w:numPr>
+        <w:shd w:val="clear" w:color="auto" w:fill="FFFFFF"/>
+        <w:ind w:left="1290"/>
+        <w:rPr>
+          <w:rFonts w:ascii="Segoe UI" w:hAnsi="Segoe UI" w:cs="Segoe UI"/>
+          <w:color w:val="161616"/>
+        </w:rPr>
+      </w:pPr>
+      <w:r>
+        <w:rPr>
+          <w:rFonts w:ascii="Segoe UI" w:hAnsi="Segoe UI" w:cs="Segoe UI"/>
+          <w:color w:val="161616"/>
+        </w:rPr>
+        <w:t>Use specialized hardware for access to increased compute resources.</w:t>
+      </w:r>
+    </w:p>
+    <w:p>
+      <w:pPr>
+        <w:pStyle w:val="NormalWeb"/>
+        <w:numPr>
+          <w:ilvl w:val="0"/>
+          <w:numId w:val="9"/>
+        </w:numPr>
+        <w:shd w:val="clear" w:color="auto" w:fill="FFFFFF"/>
+        <w:ind w:left="1290"/>
+        <w:rPr>
+          <w:rFonts w:ascii="Segoe UI" w:hAnsi="Segoe UI" w:cs="Segoe UI"/>
+          <w:color w:val="161616"/>
+        </w:rPr>
+      </w:pPr>
+      <w:r>
+        <w:rPr>
+          <w:rFonts w:ascii="Segoe UI" w:hAnsi="Segoe UI" w:cs="Segoe UI"/>
+          <w:color w:val="161616"/>
+        </w:rPr>
+        <w:t>Run multiple container revisions and manage the container app's application lifecycle.</w:t>
+      </w:r>
+    </w:p>
+    <w:p>
+      <w:pPr>
+        <w:pStyle w:val="NormalWeb"/>
+        <w:numPr>
+          <w:ilvl w:val="0"/>
+          <w:numId w:val="9"/>
+        </w:numPr>
+        <w:shd w:val="clear" w:color="auto" w:fill="FFFFFF"/>
+        <w:ind w:left="1290"/>
+        <w:rPr>
+          <w:rFonts w:ascii="Segoe UI" w:hAnsi="Segoe UI" w:cs="Segoe UI"/>
+          <w:color w:val="161616"/>
+        </w:rPr>
+      </w:pPr>
+      <w:proofErr w:type="spellStart"/>
+      <w:r>
+        <w:rPr>
+          <w:rFonts w:ascii="Segoe UI" w:hAnsi="Segoe UI" w:cs="Segoe UI"/>
+          <w:color w:val="161616"/>
+        </w:rPr>
+        <w:t>Autoscale</w:t>
+      </w:r>
+      <w:proofErr w:type="spellEnd"/>
+      <w:r>
+        <w:rPr>
+          <w:rFonts w:ascii="Segoe UI" w:hAnsi="Segoe UI" w:cs="Segoe UI"/>
+          <w:color w:val="161616"/>
+        </w:rPr>
+        <w:t xml:space="preserve"> your apps based on any KEDA-supported scale trigger. Most applications can scale to zero.</w:t>
+      </w:r>
+    </w:p>
+    <w:p>
+      <w:pPr>
+        <w:pStyle w:val="NormalWeb"/>
+        <w:numPr>
+          <w:ilvl w:val="0"/>
+          <w:numId w:val="9"/>
+        </w:numPr>
+        <w:shd w:val="clear" w:color="auto" w:fill="FFFFFF"/>
+        <w:rPr>
+          <w:rFonts w:ascii="Segoe UI" w:hAnsi="Segoe UI" w:cs="Segoe UI"/>
+          <w:color w:val="161616"/>
+        </w:rPr>
+      </w:pPr>
+      <w:r>
+        <w:rPr>
+          <w:rFonts w:ascii="Segoe UI" w:hAnsi="Segoe UI" w:cs="Segoe UI"/>
+          <w:color w:val="161616"/>
+        </w:rPr>
+        <w:t>Split traffic across multiple versions of an application for Blue/Green deployments and A/B testing scenarios.</w:t>
+      </w:r>
+    </w:p>
+    <w:p>
+      <w:pPr>
+        <w:pStyle w:val="NormalWeb"/>
+        <w:numPr>
+          <w:ilvl w:val="0"/>
+          <w:numId w:val="9"/>
+        </w:numPr>
+        <w:shd w:val="clear" w:color="auto" w:fill="FFFFFF"/>
+        <w:rPr>
+          <w:rFonts w:ascii="Segoe UI" w:hAnsi="Segoe UI" w:cs="Segoe UI"/>
+          <w:color w:val="161616"/>
+        </w:rPr>
+      </w:pPr>
+      <w:r>
+        <w:rPr>
+          <w:rFonts w:ascii="Segoe UI" w:hAnsi="Segoe UI" w:cs="Segoe UI"/>
+          <w:color w:val="161616"/>
+        </w:rPr>
+        <w:t>Use internal ingress and service discovery for secure internal-only endpoints with built-in DNS-based service discovery.</w:t>
+      </w:r>
+    </w:p>
+    <w:p>
+      <w:pPr>
+        <w:pStyle w:val="NormalWeb"/>
+        <w:numPr>
+          <w:ilvl w:val="0"/>
+          <w:numId w:val="9"/>
+        </w:numPr>
+        <w:shd w:val="clear" w:color="auto" w:fill="FFFFFF"/>
+        <w:rPr>
+          <w:rFonts w:ascii="Segoe UI" w:hAnsi="Segoe UI" w:cs="Segoe UI"/>
+          <w:color w:val="161616"/>
+        </w:rPr>
+      </w:pPr>
+      <w:r>
+        <w:rPr>
+          <w:rFonts w:ascii="Segoe UI" w:hAnsi="Segoe UI" w:cs="Segoe UI"/>
+          <w:color w:val="161616"/>
+        </w:rPr>
+        <w:t>Run containers from any registry, public or private, including Docker Hub and Azure Container Registry (ACR).</w:t>
+      </w:r>
+    </w:p>
+    <w:p>
+      <w:pPr>
+        <w:pStyle w:val="NormalWeb"/>
+        <w:numPr>
+          <w:ilvl w:val="0"/>
+          <w:numId w:val="9"/>
+        </w:numPr>
+        <w:shd w:val="clear" w:color="auto" w:fill="FFFFFF"/>
+        <w:rPr>
+          <w:rFonts w:ascii="Segoe UI" w:hAnsi="Segoe UI" w:cs="Segoe UI"/>
+          <w:color w:val="161616"/>
+        </w:rPr>
+      </w:pPr>
+      <w:r>
+        <w:rPr>
+          <w:rFonts w:ascii="Segoe UI" w:hAnsi="Segoe UI" w:cs="Segoe UI"/>
+          <w:color w:val="161616"/>
+        </w:rPr>
+        <w:t>Provide an existing virtual network when creating an environment for your container apps.</w:t>
+      </w:r>
+    </w:p>
+    <w:p>
+      <w:pPr>
+        <w:pStyle w:val="NormalWeb"/>
+        <w:numPr>
+          <w:ilvl w:val="0"/>
+          <w:numId w:val="9"/>
+        </w:numPr>
+        <w:shd w:val="clear" w:color="auto" w:fill="FFFFFF"/>
+        <w:rPr>
+          <w:rFonts w:ascii="Segoe UI" w:hAnsi="Segoe UI" w:cs="Segoe UI"/>
+          <w:color w:val="161616"/>
+        </w:rPr>
+      </w:pPr>
+      <w:r>
+        <w:rPr>
+          <w:rFonts w:ascii="Segoe UI" w:hAnsi="Segoe UI" w:cs="Segoe UI"/>
+          <w:color w:val="161616"/>
+        </w:rPr>
+        <w:t>Securely manage secrets directly in your application.</w:t>
+      </w:r>
+    </w:p>
+    <w:p>
+      <w:pPr>
+        <w:pStyle w:val="NormalWeb"/>
+        <w:numPr>
+          <w:ilvl w:val="0"/>
+          <w:numId w:val="9"/>
+        </w:numPr>
+        <w:shd w:val="clear" w:color="auto" w:fill="FFFFFF"/>
+        <w:rPr>
+          <w:rFonts w:ascii="Segoe UI" w:hAnsi="Segoe UI" w:cs="Segoe UI"/>
+          <w:color w:val="161616"/>
+        </w:rPr>
+      </w:pPr>
+      <w:r>
+        <w:rPr>
+          <w:rFonts w:ascii="Segoe UI" w:hAnsi="Segoe UI" w:cs="Segoe UI"/>
+          <w:color w:val="161616"/>
+        </w:rPr>
+        <w:t>Monitor logs using Azure Log Analytics.</w:t>
+      </w:r>
+    </w:p>
+    <w:p>
+      <w:pPr>
+        <w:pStyle w:val="NormalWeb"/>
+        <w:numPr>
+          <w:ilvl w:val="0"/>
+          <w:numId w:val="9"/>
+        </w:numPr>
+        <w:shd w:val="clear" w:color="auto" w:fill="FFFFFF"/>
+        <w:rPr>
+          <w:rFonts w:ascii="Segoe UI" w:hAnsi="Segoe UI" w:cs="Segoe UI"/>
+          <w:color w:val="161616"/>
+        </w:rPr>
+      </w:pPr>
+      <w:r>
+        <w:rPr>
+          <w:rFonts w:ascii="Segoe UI" w:hAnsi="Segoe UI" w:cs="Segoe UI"/>
+          <w:color w:val="161616"/>
+        </w:rPr>
+        <w:t>Override (already generous) quotas to increase limits on a per-account basis.</w:t>
+      </w:r>
+    </w:p>
+    <w:p>
+      <w:pPr>
+        <w:pStyle w:val="NormalWeb"/>
+        <w:numPr>
+          <w:ilvl w:val="0"/>
+          <w:numId w:val="9"/>
+        </w:numPr>
+        <w:shd w:val="clear" w:color="auto" w:fill="FFFFFF"/>
+        <w:ind w:left="1290"/>
+        <w:rPr>
+          <w:rFonts w:ascii="Segoe UI" w:hAnsi="Segoe UI" w:cs="Segoe UI"/>
+          <w:color w:val="161616"/>
+        </w:rPr>
+      </w:pPr>
+    </w:p>
+    <w:p>
+      <w:pPr>
+        <w:pStyle w:val="NormalWeb"/>
+        <w:shd w:val="clear" w:color="auto" w:fill="FFFFFF"/>
+        <w:ind w:left="1020"/>
+        <w:rPr>
+          <w:rFonts w:ascii="Segoe UI" w:hAnsi="Segoe UI" w:cs="Segoe UI"/>
+          <w:color w:val="161616"/>
+        </w:rPr>
+      </w:pPr>
+    </w:p>
+    <w:p>
+      <w:pPr>
+        <w:pStyle w:val="NormalWeb"/>
+        <w:shd w:val="clear" w:color="auto" w:fill="FFFFFF"/>
+        <w:ind w:left="1020"/>
+        <w:rPr>
+          <w:rFonts w:ascii="Segoe UI" w:hAnsi="Segoe UI" w:cs="Segoe UI"/>
+          <w:color w:val="161616"/>
+        </w:rPr>
+      </w:pPr>
+    </w:p>
+    <w:p>
+      <w:pPr>
+        <w:pStyle w:val="NormalWeb"/>
+        <w:shd w:val="clear" w:color="auto" w:fill="FFFFFF"/>
+        <w:ind w:left="1020"/>
+        <w:rPr>
+          <w:rFonts w:ascii="Segoe UI" w:hAnsi="Segoe UI" w:cs="Segoe UI"/>
+          <w:color w:val="161616"/>
+        </w:rPr>
+      </w:pPr>
+      <w:r>
+        <w:rPr>
+          <w:rFonts w:ascii="Segoe UI" w:hAnsi="Segoe UI" w:cs="Segoe UI"/>
+          <w:color w:val="161616"/>
+        </w:rPr>
+        <w:t xml:space="preserve">We can </w:t>
+      </w:r>
+    </w:p>
+    <w:p>
+      <w:pPr>
+        <w:pStyle w:val="NormalWeb"/>
+        <w:numPr>
+          <w:ilvl w:val="0"/>
+          <w:numId w:val="9"/>
+        </w:numPr>
+        <w:shd w:val="clear" w:color="auto" w:fill="FFFFFF"/>
+        <w:rPr>
+          <w:rFonts w:ascii="Segoe UI" w:hAnsi="Segoe UI" w:cs="Segoe UI"/>
+          <w:color w:val="161616"/>
+        </w:rPr>
+      </w:pPr>
+      <w:r>
+        <w:rPr>
+          <w:rFonts w:ascii="Segoe UI" w:hAnsi="Segoe UI" w:cs="Segoe UI"/>
+          <w:color w:val="161616"/>
+        </w:rPr>
+        <w:t>Any Linux-based x86-64 (</w:t>
+      </w:r>
+      <w:proofErr w:type="spellStart"/>
+      <w:r>
+        <w:rPr>
+          <w:rFonts w:ascii="Segoe UI" w:hAnsi="Segoe UI" w:cs="Segoe UI"/>
+          <w:color w:val="161616"/>
+        </w:rPr>
+        <w:t>linux</w:t>
+      </w:r>
+      <w:proofErr w:type="spellEnd"/>
+      <w:r>
+        <w:rPr>
+          <w:rFonts w:ascii="Segoe UI" w:hAnsi="Segoe UI" w:cs="Segoe UI"/>
+          <w:color w:val="161616"/>
+        </w:rPr>
+        <w:t>/amd64) container image with no required base image</w:t>
+      </w:r>
+    </w:p>
+    <w:p>
+      <w:pPr>
+        <w:pStyle w:val="NormalWeb"/>
+        <w:numPr>
+          <w:ilvl w:val="0"/>
+          <w:numId w:val="9"/>
+        </w:numPr>
+        <w:shd w:val="clear" w:color="auto" w:fill="FFFFFF"/>
+        <w:rPr>
+          <w:rFonts w:ascii="Segoe UI" w:hAnsi="Segoe UI" w:cs="Segoe UI"/>
+          <w:color w:val="161616"/>
+        </w:rPr>
+      </w:pPr>
+      <w:r>
+        <w:rPr>
+          <w:rFonts w:ascii="Segoe UI" w:hAnsi="Segoe UI" w:cs="Segoe UI"/>
+          <w:color w:val="161616"/>
+        </w:rPr>
+        <w:t>Containers from any public or private container registry</w:t>
+      </w:r>
+    </w:p>
+    <w:p>
+      <w:pPr>
+        <w:pStyle w:val="NormalWeb"/>
+        <w:numPr>
+          <w:ilvl w:val="0"/>
+          <w:numId w:val="9"/>
+        </w:numPr>
+        <w:shd w:val="clear" w:color="auto" w:fill="FFFFFF"/>
+        <w:rPr>
+          <w:rFonts w:ascii="Segoe UI" w:hAnsi="Segoe UI" w:cs="Segoe UI"/>
+          <w:color w:val="161616"/>
+        </w:rPr>
+      </w:pPr>
+      <w:r>
+        <w:rPr>
+          <w:rFonts w:ascii="Segoe UI" w:hAnsi="Segoe UI" w:cs="Segoe UI"/>
+          <w:color w:val="161616"/>
+        </w:rPr>
+        <w:t xml:space="preserve">Sidecar and </w:t>
+      </w:r>
+      <w:proofErr w:type="spellStart"/>
+      <w:r>
+        <w:rPr>
+          <w:rFonts w:ascii="Segoe UI" w:hAnsi="Segoe UI" w:cs="Segoe UI"/>
+          <w:color w:val="161616"/>
+        </w:rPr>
+        <w:t>init</w:t>
+      </w:r>
+      <w:proofErr w:type="spellEnd"/>
+      <w:r>
+        <w:rPr>
+          <w:rFonts w:ascii="Segoe UI" w:hAnsi="Segoe UI" w:cs="Segoe UI"/>
+          <w:color w:val="161616"/>
+        </w:rPr>
+        <w:t xml:space="preserve"> containers</w:t>
+      </w:r>
+    </w:p>
+    <w:p/>
+    <w:p/>
+    <w:p>
+      <w:r>
+        <w:lastRenderedPageBreak/>
+        <w:t xml:space="preserve">Multiple Containers </w:t>
+      </w:r>
+    </w:p>
+    <w:p>
+      <w:pPr>
+        <w:rPr>
+          <w:rFonts w:ascii="Segoe UI" w:hAnsi="Segoe UI" w:cs="Segoe UI"/>
+          <w:color w:val="161616"/>
+          <w:shd w:val="clear" w:color="auto" w:fill="FFFFFF"/>
+        </w:rPr>
+      </w:pPr>
+      <w:r>
+        <w:tab/>
+      </w:r>
+      <w:r>
+        <w:rPr>
+          <w:rFonts w:ascii="Segoe UI" w:hAnsi="Segoe UI" w:cs="Segoe UI"/>
+          <w:color w:val="161616"/>
+          <w:shd w:val="clear" w:color="auto" w:fill="FFFFFF"/>
+        </w:rPr>
+        <w:t>You can define multiple containers in a single container app to implement the </w:t>
+      </w:r>
+      <w:hyperlink r:id="rId5" w:history="1">
+        <w:r>
+          <w:rPr>
+            <w:rStyle w:val="Hyperlink"/>
+            <w:rFonts w:ascii="Segoe UI" w:hAnsi="Segoe UI" w:cs="Segoe UI"/>
+            <w:shd w:val="clear" w:color="auto" w:fill="FFFFFF"/>
+          </w:rPr>
+          <w:t>sidecar pattern</w:t>
+        </w:r>
+      </w:hyperlink>
+      <w:r>
+        <w:rPr>
+          <w:rFonts w:ascii="Segoe UI" w:hAnsi="Segoe UI" w:cs="Segoe UI"/>
+          <w:color w:val="161616"/>
+          <w:shd w:val="clear" w:color="auto" w:fill="FFFFFF"/>
+        </w:rPr>
+        <w:t>.</w:t>
+      </w:r>
+    </w:p>
+    <w:p>
+      <w:pPr>
+        <w:rPr>
+          <w:rFonts w:ascii="Segoe UI" w:hAnsi="Segoe UI" w:cs="Segoe UI"/>
+          <w:color w:val="161616"/>
+          <w:shd w:val="clear" w:color="auto" w:fill="FFFFFF"/>
+        </w:rPr>
+      </w:pPr>
+    </w:p>
+    <w:p>
+      <w:pPr>
+        <w:shd w:val="clear" w:color="auto" w:fill="FFFFFF"/>
+        <w:spacing w:before="100" w:beforeAutospacing="1" w:after="100" w:afterAutospacing="1" w:line="240" w:lineRule="auto"/>
+        <w:rPr>
+          <w:rFonts w:ascii="Segoe UI" w:eastAsia="Times New Roman" w:hAnsi="Segoe UI" w:cs="Segoe UI"/>
+          <w:color w:val="161616"/>
+          <w:kern w:val="0"/>
+          <w:sz w:val="24"/>
+          <w:szCs w:val="24"/>
+          <w14:ligatures w14:val="none"/>
+        </w:rPr>
+      </w:pPr>
+      <w:r>
+        <w:rPr>
+          <w:rFonts w:ascii="Segoe UI" w:eastAsia="Times New Roman" w:hAnsi="Segoe UI" w:cs="Segoe UI"/>
+          <w:color w:val="161616"/>
+          <w:kern w:val="0"/>
+          <w:sz w:val="24"/>
+          <w:szCs w:val="24"/>
+          <w14:ligatures w14:val="none"/>
+        </w:rPr>
+        <w:t>Examples of sidecar containers include:</w:t>
+      </w:r>
+    </w:p>
+    <w:p>
+      <w:pPr>
+        <w:numPr>
+          <w:ilvl w:val="0"/>
+          <w:numId w:val="7"/>
+        </w:numPr>
+        <w:shd w:val="clear" w:color="auto" w:fill="FFFFFF"/>
+        <w:spacing w:after="0" w:line="240" w:lineRule="auto"/>
+        <w:ind w:left="1290"/>
+        <w:rPr>
+          <w:rFonts w:ascii="Segoe UI" w:eastAsia="Times New Roman" w:hAnsi="Segoe UI" w:cs="Segoe UI"/>
+          <w:color w:val="161616"/>
+          <w:kern w:val="0"/>
+          <w:sz w:val="24"/>
+          <w:szCs w:val="24"/>
+          <w14:ligatures w14:val="none"/>
+        </w:rPr>
+      </w:pPr>
+      <w:r>
+        <w:rPr>
+          <w:rFonts w:ascii="Segoe UI" w:eastAsia="Times New Roman" w:hAnsi="Segoe UI" w:cs="Segoe UI"/>
+          <w:color w:val="161616"/>
+          <w:kern w:val="0"/>
+          <w:sz w:val="24"/>
+          <w:szCs w:val="24"/>
+          <w14:ligatures w14:val="none"/>
+        </w:rPr>
+        <w:t>An agent that reads logs from the primary app container on a shared volume and forwards them to a logging service.</w:t>
+      </w:r>
+    </w:p>
+    <w:p>
+      <w:pPr>
+        <w:numPr>
+          <w:ilvl w:val="0"/>
+          <w:numId w:val="7"/>
+        </w:numPr>
+        <w:shd w:val="clear" w:color="auto" w:fill="FFFFFF"/>
+        <w:spacing w:after="0" w:line="240" w:lineRule="auto"/>
+        <w:ind w:left="1290"/>
+        <w:rPr>
+          <w:rFonts w:ascii="Segoe UI" w:eastAsia="Times New Roman" w:hAnsi="Segoe UI" w:cs="Segoe UI"/>
+          <w:color w:val="161616"/>
+          <w:kern w:val="0"/>
+          <w:sz w:val="24"/>
+          <w:szCs w:val="24"/>
+          <w14:ligatures w14:val="none"/>
+        </w:rPr>
+      </w:pPr>
+      <w:r>
+        <w:rPr>
+          <w:rFonts w:ascii="Segoe UI" w:eastAsia="Times New Roman" w:hAnsi="Segoe UI" w:cs="Segoe UI"/>
+          <w:color w:val="161616"/>
+          <w:kern w:val="0"/>
+          <w:sz w:val="24"/>
+          <w:szCs w:val="24"/>
+          <w14:ligatures w14:val="none"/>
+        </w:rPr>
+        <w:t>A background process that refreshes a cache used by the primary app container in a shared volume.</w:t>
+      </w:r>
+    </w:p>
+    <w:p/>
+    <w:p>
+      <w:pPr>
+        <w:pStyle w:val="Heading2"/>
+        <w:shd w:val="clear" w:color="auto" w:fill="FFFFFF"/>
+        <w:spacing w:before="480" w:after="180"/>
+        <w:rPr>
+          <w:rFonts w:ascii="Segoe UI" w:hAnsi="Segoe UI" w:cs="Segoe UI"/>
+          <w:color w:val="161616"/>
+        </w:rPr>
+      </w:pPr>
+      <w:r>
+        <w:rPr>
+          <w:rFonts w:ascii="Segoe UI" w:hAnsi="Segoe UI" w:cs="Segoe UI"/>
+          <w:color w:val="161616"/>
+        </w:rPr>
+        <w:t>Limitations</w:t>
+      </w:r>
+    </w:p>
+    <w:p>
+      <w:pPr>
+        <w:pStyle w:val="NormalWeb"/>
+        <w:shd w:val="clear" w:color="auto" w:fill="FFFFFF"/>
+        <w:rPr>
+          <w:rFonts w:ascii="Segoe UI" w:hAnsi="Segoe UI" w:cs="Segoe UI"/>
+          <w:color w:val="161616"/>
+        </w:rPr>
+      </w:pPr>
+      <w:r>
+        <w:rPr>
+          <w:rFonts w:ascii="Segoe UI" w:hAnsi="Segoe UI" w:cs="Segoe UI"/>
+          <w:color w:val="161616"/>
+        </w:rPr>
+        <w:t>Azure Container Apps has the following limitations:</w:t>
+      </w:r>
+    </w:p>
+    <w:p>
+      <w:pPr>
+        <w:numPr>
+          <w:ilvl w:val="0"/>
+          <w:numId w:val="8"/>
+        </w:numPr>
+        <w:shd w:val="clear" w:color="auto" w:fill="FFFFFF"/>
+        <w:spacing w:after="0" w:line="240" w:lineRule="auto"/>
+        <w:ind w:left="1290"/>
+        <w:rPr>
+          <w:rFonts w:ascii="Segoe UI" w:hAnsi="Segoe UI" w:cs="Segoe UI"/>
+          <w:color w:val="161616"/>
+        </w:rPr>
+      </w:pPr>
+      <w:r>
+        <w:rPr>
+          <w:rStyle w:val="Strong"/>
+          <w:rFonts w:ascii="Segoe UI" w:hAnsi="Segoe UI" w:cs="Segoe UI"/>
+          <w:color w:val="161616"/>
+        </w:rPr>
+        <w:t>Privileged containers</w:t>
+      </w:r>
+      <w:r>
+        <w:rPr>
+          <w:rFonts w:ascii="Segoe UI" w:hAnsi="Segoe UI" w:cs="Segoe UI"/>
+          <w:color w:val="161616"/>
+        </w:rPr>
+        <w:t>: Azure Container Apps can't run privileged containers. If your program attempts to run a process that requires root access, the application inside the container experiences a runtime error.</w:t>
+      </w:r>
+    </w:p>
+    <w:p>
+      <w:pPr>
+        <w:numPr>
+          <w:ilvl w:val="0"/>
+          <w:numId w:val="8"/>
+        </w:numPr>
+        <w:shd w:val="clear" w:color="auto" w:fill="FFFFFF"/>
+        <w:spacing w:after="0" w:line="240" w:lineRule="auto"/>
+        <w:ind w:left="1290"/>
+        <w:rPr>
+          <w:rFonts w:ascii="Segoe UI" w:hAnsi="Segoe UI" w:cs="Segoe UI"/>
+          <w:color w:val="161616"/>
+        </w:rPr>
+      </w:pPr>
+      <w:r>
+        <w:rPr>
+          <w:rStyle w:val="Strong"/>
+          <w:rFonts w:ascii="Segoe UI" w:hAnsi="Segoe UI" w:cs="Segoe UI"/>
+          <w:color w:val="161616"/>
+        </w:rPr>
+        <w:t>Operating system</w:t>
+      </w:r>
+      <w:r>
+        <w:rPr>
+          <w:rFonts w:ascii="Segoe UI" w:hAnsi="Segoe UI" w:cs="Segoe UI"/>
+          <w:color w:val="161616"/>
+        </w:rPr>
+        <w:t>: Linux-based (</w:t>
+      </w:r>
+      <w:proofErr w:type="spellStart"/>
+      <w:r>
+        <w:rPr>
+          <w:rStyle w:val="HTMLCode"/>
+          <w:rFonts w:ascii="Consolas" w:eastAsiaTheme="majorEastAsia" w:hAnsi="Consolas"/>
+          <w:color w:val="161616"/>
+        </w:rPr>
+        <w:t>linux</w:t>
+      </w:r>
+      <w:proofErr w:type="spellEnd"/>
+      <w:r>
+        <w:rPr>
+          <w:rStyle w:val="HTMLCode"/>
+          <w:rFonts w:ascii="Consolas" w:eastAsiaTheme="majorEastAsia" w:hAnsi="Consolas"/>
+          <w:color w:val="161616"/>
+        </w:rPr>
+        <w:t>/amd64</w:t>
+      </w:r>
+      <w:r>
+        <w:rPr>
+          <w:rFonts w:ascii="Segoe UI" w:hAnsi="Segoe UI" w:cs="Segoe UI"/>
+          <w:color w:val="161616"/>
+        </w:rPr>
+        <w:t>) container images are required.</w:t>
+      </w:r>
+    </w:p>
+    <w:p/>
+    <w:p/>
+    <w:p/>
     <w:p/>
     <w:p>
       <w:pPr>
@@ -193,7 +1570,6 @@
           <w:szCs w:val="24"/>
           <w:shd w:val="clear" w:color="auto" w:fill="FFFFFF"/>
         </w:rPr>
-        <w:lastRenderedPageBreak/>
         <w:t xml:space="preserve">Can have </w:t>
       </w:r>
       <w:r>
@@ -322,6 +1698,7 @@
         <w:rPr>
           <w:shd w:val="clear" w:color="auto" w:fill="FFFFFF"/>
         </w:rPr>
+        <w:lastRenderedPageBreak/>
         <w:t>Pod</w:t>
       </w:r>
     </w:p>
@@ -721,77 +2098,108 @@
           <w:szCs w:val="24"/>
           <w:shd w:val="clear" w:color="auto" w:fill="FFFFFF"/>
         </w:rPr>
+        <w:t>(On-premise, Kubernetes, and any public cloud (e.g. Azure)</w:t>
+      </w:r>
+    </w:p>
+    <w:p>
+      <w:pPr>
+        <w:rPr>
+          <w:rFonts w:ascii="Ubuntu" w:hAnsi="Ubuntu"/>
+          <w:sz w:val="24"/>
+          <w:szCs w:val="24"/>
+          <w:shd w:val="clear" w:color="auto" w:fill="FFFFFF"/>
+        </w:rPr>
+      </w:pPr>
+    </w:p>
+    <w:p>
+      <w:pPr>
+        <w:jc w:val="both"/>
+        <w:rPr>
+          <w:rFonts w:ascii="Ubuntu" w:hAnsi="Ubuntu"/>
+          <w:sz w:val="24"/>
+          <w:szCs w:val="24"/>
+          <w:shd w:val="clear" w:color="auto" w:fill="FFFFFF"/>
+        </w:rPr>
+      </w:pPr>
+      <w:proofErr w:type="spellStart"/>
+      <w:r>
+        <w:rPr>
+          <w:rFonts w:ascii="Ubuntu" w:hAnsi="Ubuntu"/>
+          <w:sz w:val="24"/>
+          <w:szCs w:val="24"/>
+          <w:shd w:val="clear" w:color="auto" w:fill="FFFFFF"/>
+        </w:rPr>
+        <w:t>Dapr’s</w:t>
+      </w:r>
+      <w:proofErr w:type="spellEnd"/>
+      <w:r>
+        <w:rPr>
+          <w:rFonts w:ascii="Ubuntu" w:hAnsi="Ubuntu"/>
+          <w:sz w:val="24"/>
+          <w:szCs w:val="24"/>
+          <w:shd w:val="clear" w:color="auto" w:fill="FFFFFF"/>
+        </w:rPr>
+        <w:t xml:space="preserve"> core component is its building blocks </w:t>
+      </w:r>
+      <w:r>
+        <w:rPr>
+          <w:rFonts w:ascii="Ubuntu" w:hAnsi="Ubuntu"/>
+          <w:sz w:val="24"/>
+          <w:szCs w:val="24"/>
+          <w:shd w:val="clear" w:color="auto" w:fill="FFFFFF"/>
+        </w:rPr>
+        <w:t>. So far it supports 9 building blocks</w:t>
+      </w:r>
+    </w:p>
+    <w:p>
+      <w:pPr>
+        <w:rPr>
+          <w:rFonts w:ascii="Ubuntu" w:hAnsi="Ubuntu"/>
+          <w:sz w:val="24"/>
+          <w:szCs w:val="24"/>
+          <w:shd w:val="clear" w:color="auto" w:fill="FFFFFF"/>
+        </w:rPr>
+      </w:pPr>
+    </w:p>
+    <w:p>
+      <w:pPr>
+        <w:jc w:val="both"/>
+        <w:rPr>
+          <w:rFonts w:ascii="Ubuntu" w:hAnsi="Ubuntu"/>
+          <w:sz w:val="24"/>
+          <w:szCs w:val="24"/>
+          <w:shd w:val="clear" w:color="auto" w:fill="FFFFFF"/>
+        </w:rPr>
+      </w:pPr>
+      <w:r>
+        <w:rPr>
+          <w:rFonts w:ascii="Ubuntu" w:hAnsi="Ubuntu"/>
+          <w:sz w:val="24"/>
+          <w:szCs w:val="24"/>
+          <w:shd w:val="clear" w:color="auto" w:fill="FFFFFF"/>
+        </w:rPr>
         <w:lastRenderedPageBreak/>
-        <w:t>(On-premise, Kubernetes, and any public cloud (e.g. Azure)</w:t>
-      </w:r>
-    </w:p>
-    <w:p>
-      <w:pPr>
-        <w:rPr>
-          <w:rFonts w:ascii="Ubuntu" w:hAnsi="Ubuntu"/>
-          <w:sz w:val="24"/>
-          <w:szCs w:val="24"/>
-          <w:shd w:val="clear" w:color="auto" w:fill="FFFFFF"/>
-        </w:rPr>
-      </w:pPr>
-    </w:p>
-    <w:p>
-      <w:pPr>
-        <w:jc w:val="both"/>
-        <w:rPr>
-          <w:rFonts w:ascii="Ubuntu" w:hAnsi="Ubuntu"/>
-          <w:sz w:val="24"/>
-          <w:szCs w:val="24"/>
-          <w:shd w:val="clear" w:color="auto" w:fill="FFFFFF"/>
-        </w:rPr>
-      </w:pPr>
-      <w:r>
-        <w:rPr>
-          <w:rFonts w:ascii="Ubuntu" w:hAnsi="Ubuntu"/>
-          <w:sz w:val="24"/>
-          <w:szCs w:val="24"/>
-          <w:shd w:val="clear" w:color="auto" w:fill="FFFFFF"/>
-        </w:rPr>
-        <w:t xml:space="preserve">Dapr’s core component is its building blocks </w:t>
-      </w:r>
-      <w:r>
-        <w:rPr>
-          <w:rFonts w:ascii="Ubuntu" w:hAnsi="Ubuntu"/>
-          <w:sz w:val="24"/>
-          <w:szCs w:val="24"/>
-          <w:shd w:val="clear" w:color="auto" w:fill="FFFFFF"/>
-        </w:rPr>
-        <w:t>. So far it supports 9 building blocks</w:t>
-      </w:r>
-    </w:p>
-    <w:p>
-      <w:pPr>
-        <w:rPr>
-          <w:rFonts w:ascii="Ubuntu" w:hAnsi="Ubuntu"/>
-          <w:sz w:val="24"/>
-          <w:szCs w:val="24"/>
-          <w:shd w:val="clear" w:color="auto" w:fill="FFFFFF"/>
-        </w:rPr>
-      </w:pPr>
-    </w:p>
-    <w:p>
-      <w:pPr>
-        <w:jc w:val="both"/>
-        <w:rPr>
-          <w:rFonts w:ascii="Ubuntu" w:hAnsi="Ubuntu"/>
-          <w:sz w:val="24"/>
-          <w:szCs w:val="24"/>
-          <w:shd w:val="clear" w:color="auto" w:fill="FFFFFF"/>
-        </w:rPr>
-      </w:pPr>
-      <w:r>
-        <w:rPr>
-          <w:rFonts w:ascii="Ubuntu" w:hAnsi="Ubuntu"/>
-          <w:sz w:val="24"/>
-          <w:szCs w:val="24"/>
-          <w:shd w:val="clear" w:color="auto" w:fill="FFFFFF"/>
-        </w:rPr>
-        <w:t>Simply put, a Building Block is a modular component which encapsulates best practices and can be accessed over standard HTTP or gRPC APIs.</w:t>
+        <w:t xml:space="preserve">Simply put, a Building Block is a modular component which encapsulates best practices and can be accessed over standard HTTP or </w:t>
+      </w:r>
+      <w:proofErr w:type="spellStart"/>
+      <w:r>
+        <w:rPr>
+          <w:rFonts w:ascii="Ubuntu" w:hAnsi="Ubuntu"/>
+          <w:sz w:val="24"/>
+          <w:szCs w:val="24"/>
+          <w:shd w:val="clear" w:color="auto" w:fill="FFFFFF"/>
+        </w:rPr>
+        <w:t>gRPC</w:t>
+      </w:r>
+      <w:proofErr w:type="spellEnd"/>
+      <w:r>
+        <w:rPr>
+          <w:rFonts w:ascii="Ubuntu" w:hAnsi="Ubuntu"/>
+          <w:sz w:val="24"/>
+          <w:szCs w:val="24"/>
+          <w:shd w:val="clear" w:color="auto" w:fill="FFFFFF"/>
+        </w:rPr>
+        <w:t xml:space="preserve"> APIs.</w:t>
       </w:r>
     </w:p>
     <w:p/>
@@ -855,8 +2263,13 @@
       <w:pPr>
         <w:pStyle w:val="Heading2"/>
       </w:pPr>
-      <w:r>
-        <w:t xml:space="preserve">Dapr &amp; Microservices </w:t>
+      <w:proofErr w:type="spellStart"/>
+      <w:r>
+        <w:t>Dapr</w:t>
+      </w:r>
+      <w:proofErr w:type="spellEnd"/>
+      <w:r>
+        <w:t xml:space="preserve"> &amp; Microservices </w:t>
       </w:r>
     </w:p>
     <w:p/>
@@ -870,14 +2283,25 @@
           <w:shd w:val="clear" w:color="auto" w:fill="FFFFFF"/>
         </w:rPr>
       </w:pPr>
-      <w:r>
-        <w:rPr>
-          <w:rFonts w:ascii="Ubuntu" w:hAnsi="Ubuntu"/>
-          <w:sz w:val="24"/>
-          <w:szCs w:val="24"/>
-          <w:shd w:val="clear" w:color="auto" w:fill="FFFFFF"/>
-        </w:rPr>
-        <w:t>Dapr exposes its Building Blocks and components through a </w:t>
+      <w:proofErr w:type="spellStart"/>
+      <w:r>
+        <w:rPr>
+          <w:rFonts w:ascii="Ubuntu" w:hAnsi="Ubuntu"/>
+          <w:sz w:val="24"/>
+          <w:szCs w:val="24"/>
+          <w:shd w:val="clear" w:color="auto" w:fill="FFFFFF"/>
+        </w:rPr>
+        <w:t>Dapr</w:t>
+      </w:r>
+      <w:proofErr w:type="spellEnd"/>
+      <w:r>
+        <w:rPr>
+          <w:rFonts w:ascii="Ubuntu" w:hAnsi="Ubuntu"/>
+          <w:sz w:val="24"/>
+          <w:szCs w:val="24"/>
+          <w:shd w:val="clear" w:color="auto" w:fill="FFFFFF"/>
+        </w:rPr>
+        <w:t xml:space="preserve"> exposes its Building Blocks and components through a </w:t>
       </w:r>
       <w:r>
         <w:rPr>
@@ -895,7 +2319,27 @@
           <w:szCs w:val="24"/>
           <w:shd w:val="clear" w:color="auto" w:fill="FFFFFF"/>
         </w:rPr>
-        <w:t>. A sidecar enables Dapr to run in a separate memory process or separate container alongside your service. Sidecars provide isolation and encapsulation as they aren't part of the service but connected to it</w:t>
+        <w:t xml:space="preserve">. A sidecar enables </w:t>
+      </w:r>
+      <w:proofErr w:type="spellStart"/>
+      <w:r>
+        <w:rPr>
+          <w:rFonts w:ascii="Ubuntu" w:hAnsi="Ubuntu"/>
+          <w:sz w:val="24"/>
+          <w:szCs w:val="24"/>
+          <w:shd w:val="clear" w:color="auto" w:fill="FFFFFF"/>
+        </w:rPr>
+        <w:t>Dapr</w:t>
+      </w:r>
+      <w:proofErr w:type="spellEnd"/>
+      <w:r>
+        <w:rPr>
+          <w:rFonts w:ascii="Ubuntu" w:hAnsi="Ubuntu"/>
+          <w:sz w:val="24"/>
+          <w:szCs w:val="24"/>
+          <w:shd w:val="clear" w:color="auto" w:fill="FFFFFF"/>
+        </w:rPr>
+        <w:t xml:space="preserve"> to run in a separate memory process or separate container alongside your service. Sidecars provide isolation and encapsulation as they aren't part of the service but connected to it</w:t>
       </w:r>
       <w:r>
         <w:rPr>
@@ -1012,7 +2456,27 @@
           <w:szCs w:val="29"/>
           <w:shd w:val="clear" w:color="auto" w:fill="FFFFFF"/>
         </w:rPr>
-        <w:t>While Azure Container Apps features the building blocks for running microservices, using the Distributed Application Runtime (Dapr) provides an even richer microservices programming model.</w:t>
+        <w:t>While Azure Container Apps features the building blocks for running microservices, using the Distributed Application Runtime (</w:t>
+      </w:r>
+      <w:proofErr w:type="spellStart"/>
+      <w:r>
+        <w:rPr>
+          <w:rFonts w:ascii="Ubuntu" w:hAnsi="Ubuntu"/>
+          <w:sz w:val="29"/>
+          <w:szCs w:val="29"/>
+          <w:shd w:val="clear" w:color="auto" w:fill="FFFFFF"/>
+        </w:rPr>
+        <w:t>Dapr</w:t>
+      </w:r>
+      <w:proofErr w:type="spellEnd"/>
+      <w:r>
+        <w:rPr>
+          <w:rFonts w:ascii="Ubuntu" w:hAnsi="Ubuntu"/>
+          <w:sz w:val="29"/>
+          <w:szCs w:val="29"/>
+          <w:shd w:val="clear" w:color="auto" w:fill="FFFFFF"/>
+        </w:rPr>
+        <w:t>) provides an even richer microservices programming model.</w:t>
       </w:r>
     </w:p>
     <w:p>
@@ -1077,7 +2541,27 @@
           <w:szCs w:val="29"/>
           <w:shd w:val="clear" w:color="auto" w:fill="FFFFFF"/>
         </w:rPr>
-        <w:t>Because the calls will flow through container sidecars, Dapr can inject some useful cross-cutting behaviors that are meaningfully abstracted from our application containers.</w:t>
+        <w:t xml:space="preserve">Because the calls will flow through container sidecars, </w:t>
+      </w:r>
+      <w:proofErr w:type="spellStart"/>
+      <w:r>
+        <w:rPr>
+          <w:rFonts w:ascii="Ubuntu" w:hAnsi="Ubuntu"/>
+          <w:sz w:val="29"/>
+          <w:szCs w:val="29"/>
+          <w:shd w:val="clear" w:color="auto" w:fill="FFFFFF"/>
+        </w:rPr>
+        <w:t>Dapr</w:t>
+      </w:r>
+      <w:proofErr w:type="spellEnd"/>
+      <w:r>
+        <w:rPr>
+          <w:rFonts w:ascii="Ubuntu" w:hAnsi="Ubuntu"/>
+          <w:sz w:val="29"/>
+          <w:szCs w:val="29"/>
+          <w:shd w:val="clear" w:color="auto" w:fill="FFFFFF"/>
+        </w:rPr>
+        <w:t xml:space="preserve"> can inject some useful cross-cutting behaviors that are meaningfully abstracted from our application containers.</w:t>
       </w:r>
     </w:p>
     <w:p>
@@ -1175,7 +2659,29 @@
           <w:szCs w:val="29"/>
           <w14:ligatures w14:val="none"/>
         </w:rPr>
-        <w:t>Make calls between services secured with mutual authentication (mTLS), including automatic certificate rollover.</w:t>
+        <w:t>Make calls between services secured with mutual authentication (</w:t>
+      </w:r>
+      <w:proofErr w:type="spellStart"/>
+      <w:r>
+        <w:rPr>
+          <w:rFonts w:ascii="Ubuntu" w:eastAsia="Times New Roman" w:hAnsi="Ubuntu" w:cs="Times New Roman"/>
+          <w:kern w:val="0"/>
+          <w:sz w:val="29"/>
+          <w:szCs w:val="29"/>
+          <w14:ligatures w14:val="none"/>
+        </w:rPr>
+        <w:t>mTLS</w:t>
+      </w:r>
+      <w:proofErr w:type="spellEnd"/>
+      <w:r>
+        <w:rPr>
+          <w:rFonts w:ascii="Ubuntu" w:eastAsia="Times New Roman" w:hAnsi="Ubuntu" w:cs="Times New Roman"/>
+          <w:kern w:val="0"/>
+          <w:sz w:val="29"/>
+          <w:szCs w:val="29"/>
+          <w14:ligatures w14:val="none"/>
+        </w:rPr>
+        <w:t>), including automatic certificate rollover.</w:t>
       </w:r>
     </w:p>
     <w:p>
@@ -1304,7 +2810,27 @@
           <w:shd w:val="clear" w:color="auto" w:fill="FFFFFF"/>
           <w14:ligatures w14:val="standardContextual"/>
         </w:rPr>
-        <w:t>Frontend  web app that accepts requests from public users to manage their tasks. It invokes the component " -Backend" endpoints via HTTP or gRPC.</w:t>
+        <w:t xml:space="preserve">Frontend  web app that accepts requests from public users to manage their tasks. It invokes the component " -Backend" endpoints via HTTP or </w:t>
+      </w:r>
+      <w:proofErr w:type="spellStart"/>
+      <w:r>
+        <w:rPr>
+          <w:rFonts w:ascii="Ubuntu" w:eastAsiaTheme="minorHAnsi" w:hAnsi="Ubuntu" w:cstheme="minorBidi"/>
+          <w:kern w:val="2"/>
+          <w:shd w:val="clear" w:color="auto" w:fill="FFFFFF"/>
+          <w14:ligatures w14:val="standardContextual"/>
+        </w:rPr>
+        <w:t>gRPC</w:t>
+      </w:r>
+      <w:proofErr w:type="spellEnd"/>
+      <w:r>
+        <w:rPr>
+          <w:rFonts w:ascii="Ubuntu" w:eastAsiaTheme="minorHAnsi" w:hAnsi="Ubuntu" w:cstheme="minorBidi"/>
+          <w:kern w:val="2"/>
+          <w:shd w:val="clear" w:color="auto" w:fill="FFFFFF"/>
+          <w14:ligatures w14:val="standardContextual"/>
+        </w:rPr>
+        <w:t>.</w:t>
       </w:r>
     </w:p>
     <w:p>
@@ -1358,7 +2884,27 @@
           <w:shd w:val="clear" w:color="auto" w:fill="FFFFFF"/>
           <w14:ligatures w14:val="standardContextual"/>
         </w:rPr>
-        <w:t>Processor-Backend is an event-driven backend processor which is responsible for sending emails to task owners based on messages coming from Azure Service Bus Topic. Here there is a continuously running background processor, which is based on Dapr Cron timer configuration, to flag overdue tasks.</w:t>
+        <w:t xml:space="preserve">Processor-Backend is an event-driven backend processor which is responsible for sending emails to task owners based on messages coming from Azure Service Bus Topic. Here there is a continuously running background processor, which is based on </w:t>
+      </w:r>
+      <w:proofErr w:type="spellStart"/>
+      <w:r>
+        <w:rPr>
+          <w:rFonts w:ascii="Ubuntu" w:eastAsiaTheme="minorHAnsi" w:hAnsi="Ubuntu" w:cstheme="minorBidi"/>
+          <w:kern w:val="2"/>
+          <w:shd w:val="clear" w:color="auto" w:fill="FFFFFF"/>
+          <w14:ligatures w14:val="standardContextual"/>
+        </w:rPr>
+        <w:t>Dapr</w:t>
+      </w:r>
+      <w:proofErr w:type="spellEnd"/>
+      <w:r>
+        <w:rPr>
+          <w:rFonts w:ascii="Ubuntu" w:eastAsiaTheme="minorHAnsi" w:hAnsi="Ubuntu" w:cstheme="minorBidi"/>
+          <w:kern w:val="2"/>
+          <w:shd w:val="clear" w:color="auto" w:fill="FFFFFF"/>
+          <w14:ligatures w14:val="standardContextual"/>
+        </w:rPr>
+        <w:t xml:space="preserve"> Cron timer configuration, to flag overdue tasks.</w:t>
       </w:r>
     </w:p>
     <w:p/>
@@ -1375,6 +2921,304 @@
 <file path=word/numbering.xml><?xml version="1.0" encoding="utf-8"?>
 <w:numbering xmlns:wpc="http://schemas.microsoft.com/office/word/2010/wordprocessingCanvas" xmlns:cx="http://schemas.microsoft.com/office/drawing/2014/chartex" xmlns:cx1="http://schemas.microsoft.com/office/drawing/2015/9/8/chartex" xmlns:cx2="http://schemas.microsoft.com/office/drawing/2015/10/21/chartex" xmlns:cx3="http://schemas.microsoft.com/office/drawing/2016/5/9/chartex" xmlns:cx4="http://schemas.microsoft.com/office/drawing/2016/5/10/chartex" xmlns:cx5="http://schemas.microsoft.com/office/drawing/2016/5/11/chartex" xmlns:cx6="http://schemas.microsoft.com/office/drawing/2016/5/12/chartex" xmlns:cx7="http://schemas.microsoft.com/office/drawing/2016/5/13/chartex" xmlns:cx8="http://schemas.microsoft.com/office/drawing/2016/5/14/chartex" xmlns:mc="http://schemas.openxmlformats.org/markup-compatibility/2006" xmlns:aink="http://schemas.microsoft.com/office/drawing/2016/ink" xmlns:am3d="http://schemas.microsoft.com/office/drawing/2017/model3d" xmlns:o="urn:schemas-microsoft-com:office:office" xmlns:oel="http://schemas.microsoft.com/office/2019/extlst" xmlns:r="http://schemas.openxmlformats.org/officeDocument/2006/relationships" xmlns:m="http://schemas.openxmlformats.org/officeDocument/2006/math" xmlns:v="urn:schemas-microsoft-com:vml" xmlns:wp14="http://schemas.microsoft.com/office/word/2010/wordprocessingDrawing" xmlns:wp="http://schemas.openxmlformats.org/drawingml/2006/wordprocessingDrawing" xmlns:w10="urn:schemas-microsoft-com:office:word" xmlns:w="http://schemas.openxmlformats.org/wordprocessingml/2006/main" xmlns:w14="http://schemas.microsoft.com/office/word/2010/wordml" xmlns:w15="http://schemas.microsoft.com/office/word/2012/wordml" xmlns:w16cex="http://schemas.microsoft.com/office/word/2018/wordml/cex" xmlns:w16cid="http://schemas.microsoft.com/office/word/2016/wordml/cid" xmlns:w16="http://schemas.microsoft.com/office/word/2018/wordml" xmlns:w16sdtdh="http://schemas.microsoft.com/office/word/2020/wordml/sdtdatahash" xmlns:w16se="http://schemas.microsoft.com/office/word/2015/wordml/symex" xmlns:wpg="http://schemas.microsoft.com/office/word/2010/wordprocessingGroup" xmlns:wpi="http://schemas.microsoft.com/office/word/2010/wordprocessingInk" xmlns:wne="http://schemas.microsoft.com/office/word/2006/wordml" xmlns:wps="http://schemas.microsoft.com/office/word/2010/wordprocessingShape" mc:Ignorable="w14 w15 w16se w16cid w16 w16cex w16sdtdh wp14">
   <w:abstractNum w:abstractNumId="0" w15:restartNumberingAfterBreak="0">
+    <w:nsid w:val="04957C2F"/>
+    <w:multiLevelType w:val="multilevel"/>
+    <w:tmpl w:val="D3C2501C"/>
+    <w:lvl w:ilvl="0">
+      <w:start w:val="1"/>
+      <w:numFmt w:val="bullet"/>
+      <w:lvlText w:val=""/>
+      <w:lvlJc w:val="left"/>
+      <w:pPr>
+        <w:tabs>
+          <w:tab w:val="num" w:pos="720"/>
+        </w:tabs>
+        <w:ind w:left="720" w:hanging="360"/>
+      </w:pPr>
+      <w:rPr>
+        <w:rFonts w:ascii="Symbol" w:hAnsi="Symbol" w:hint="default"/>
+        <w:sz w:val="20"/>
+      </w:rPr>
+    </w:lvl>
+    <w:lvl w:ilvl="1" w:tentative="1">
+      <w:start w:val="1"/>
+      <w:numFmt w:val="bullet"/>
+      <w:lvlText w:val="o"/>
+      <w:lvlJc w:val="left"/>
+      <w:pPr>
+        <w:tabs>
+          <w:tab w:val="num" w:pos="1440"/>
+        </w:tabs>
+        <w:ind w:left="1440" w:hanging="360"/>
+      </w:pPr>
+      <w:rPr>
+        <w:rFonts w:ascii="Courier New" w:hAnsi="Courier New" w:hint="default"/>
+        <w:sz w:val="20"/>
+      </w:rPr>
+    </w:lvl>
+    <w:lvl w:ilvl="2" w:tentative="1">
+      <w:start w:val="1"/>
+      <w:numFmt w:val="bullet"/>
+      <w:lvlText w:val=""/>
+      <w:lvlJc w:val="left"/>
+      <w:pPr>
+        <w:tabs>
+          <w:tab w:val="num" w:pos="2160"/>
+        </w:tabs>
+        <w:ind w:left="2160" w:hanging="360"/>
+      </w:pPr>
+      <w:rPr>
+        <w:rFonts w:ascii="Wingdings" w:hAnsi="Wingdings" w:hint="default"/>
+        <w:sz w:val="20"/>
+      </w:rPr>
+    </w:lvl>
+    <w:lvl w:ilvl="3" w:tentative="1">
+      <w:start w:val="1"/>
+      <w:numFmt w:val="bullet"/>
+      <w:lvlText w:val=""/>
+      <w:lvlJc w:val="left"/>
+      <w:pPr>
+        <w:tabs>
+          <w:tab w:val="num" w:pos="2880"/>
+        </w:tabs>
+        <w:ind w:left="2880" w:hanging="360"/>
+      </w:pPr>
+      <w:rPr>
+        <w:rFonts w:ascii="Wingdings" w:hAnsi="Wingdings" w:hint="default"/>
+        <w:sz w:val="20"/>
+      </w:rPr>
+    </w:lvl>
+    <w:lvl w:ilvl="4" w:tentative="1">
+      <w:start w:val="1"/>
+      <w:numFmt w:val="bullet"/>
+      <w:lvlText w:val=""/>
+      <w:lvlJc w:val="left"/>
+      <w:pPr>
+        <w:tabs>
+          <w:tab w:val="num" w:pos="3600"/>
+        </w:tabs>
+        <w:ind w:left="3600" w:hanging="360"/>
+      </w:pPr>
+      <w:rPr>
+        <w:rFonts w:ascii="Wingdings" w:hAnsi="Wingdings" w:hint="default"/>
+        <w:sz w:val="20"/>
+      </w:rPr>
+    </w:lvl>
+    <w:lvl w:ilvl="5" w:tentative="1">
+      <w:start w:val="1"/>
+      <w:numFmt w:val="bullet"/>
+      <w:lvlText w:val=""/>
+      <w:lvlJc w:val="left"/>
+      <w:pPr>
+        <w:tabs>
+          <w:tab w:val="num" w:pos="4320"/>
+        </w:tabs>
+        <w:ind w:left="4320" w:hanging="360"/>
+      </w:pPr>
+      <w:rPr>
+        <w:rFonts w:ascii="Wingdings" w:hAnsi="Wingdings" w:hint="default"/>
+        <w:sz w:val="20"/>
+      </w:rPr>
+    </w:lvl>
+    <w:lvl w:ilvl="6" w:tentative="1">
+      <w:start w:val="1"/>
+      <w:numFmt w:val="bullet"/>
+      <w:lvlText w:val=""/>
+      <w:lvlJc w:val="left"/>
+      <w:pPr>
+        <w:tabs>
+          <w:tab w:val="num" w:pos="5040"/>
+        </w:tabs>
+        <w:ind w:left="5040" w:hanging="360"/>
+      </w:pPr>
+      <w:rPr>
+        <w:rFonts w:ascii="Wingdings" w:hAnsi="Wingdings" w:hint="default"/>
+        <w:sz w:val="20"/>
+      </w:rPr>
+    </w:lvl>
+    <w:lvl w:ilvl="7" w:tentative="1">
+      <w:start w:val="1"/>
+      <w:numFmt w:val="bullet"/>
+      <w:lvlText w:val=""/>
+      <w:lvlJc w:val="left"/>
+      <w:pPr>
+        <w:tabs>
+          <w:tab w:val="num" w:pos="5760"/>
+        </w:tabs>
+        <w:ind w:left="5760" w:hanging="360"/>
+      </w:pPr>
+      <w:rPr>
+        <w:rFonts w:ascii="Wingdings" w:hAnsi="Wingdings" w:hint="default"/>
+        <w:sz w:val="20"/>
+      </w:rPr>
+    </w:lvl>
+    <w:lvl w:ilvl="8" w:tentative="1">
+      <w:start w:val="1"/>
+      <w:numFmt w:val="bullet"/>
+      <w:lvlText w:val=""/>
+      <w:lvlJc w:val="left"/>
+      <w:pPr>
+        <w:tabs>
+          <w:tab w:val="num" w:pos="6480"/>
+        </w:tabs>
+        <w:ind w:left="6480" w:hanging="360"/>
+      </w:pPr>
+      <w:rPr>
+        <w:rFonts w:ascii="Wingdings" w:hAnsi="Wingdings" w:hint="default"/>
+        <w:sz w:val="20"/>
+      </w:rPr>
+    </w:lvl>
+  </w:abstractNum>
+  <w:abstractNum w:abstractNumId="1" w15:restartNumberingAfterBreak="0">
+    <w:nsid w:val="06952187"/>
+    <w:multiLevelType w:val="multilevel"/>
+    <w:tmpl w:val="FC9A4062"/>
+    <w:lvl w:ilvl="0">
+      <w:start w:val="1"/>
+      <w:numFmt w:val="bullet"/>
+      <w:lvlText w:val=""/>
+      <w:lvlJc w:val="left"/>
+      <w:pPr>
+        <w:tabs>
+          <w:tab w:val="num" w:pos="720"/>
+        </w:tabs>
+        <w:ind w:left="720" w:hanging="360"/>
+      </w:pPr>
+      <w:rPr>
+        <w:rFonts w:ascii="Symbol" w:hAnsi="Symbol" w:hint="default"/>
+        <w:sz w:val="20"/>
+      </w:rPr>
+    </w:lvl>
+    <w:lvl w:ilvl="1" w:tentative="1">
+      <w:start w:val="1"/>
+      <w:numFmt w:val="bullet"/>
+      <w:lvlText w:val=""/>
+      <w:lvlJc w:val="left"/>
+      <w:pPr>
+        <w:tabs>
+          <w:tab w:val="num" w:pos="1440"/>
+        </w:tabs>
+        <w:ind w:left="1440" w:hanging="360"/>
+      </w:pPr>
+      <w:rPr>
+        <w:rFonts w:ascii="Symbol" w:hAnsi="Symbol" w:hint="default"/>
+        <w:sz w:val="20"/>
+      </w:rPr>
+    </w:lvl>
+    <w:lvl w:ilvl="2" w:tentative="1">
+      <w:start w:val="1"/>
+      <w:numFmt w:val="bullet"/>
+      <w:lvlText w:val=""/>
+      <w:lvlJc w:val="left"/>
+      <w:pPr>
+        <w:tabs>
+          <w:tab w:val="num" w:pos="2160"/>
+        </w:tabs>
+        <w:ind w:left="2160" w:hanging="360"/>
+      </w:pPr>
+      <w:rPr>
+        <w:rFonts w:ascii="Symbol" w:hAnsi="Symbol" w:hint="default"/>
+        <w:sz w:val="20"/>
+      </w:rPr>
+    </w:lvl>
+    <w:lvl w:ilvl="3" w:tentative="1">
+      <w:start w:val="1"/>
+      <w:numFmt w:val="bullet"/>
+      <w:lvlText w:val=""/>
+      <w:lvlJc w:val="left"/>
+      <w:pPr>
+        <w:tabs>
+          <w:tab w:val="num" w:pos="2880"/>
+        </w:tabs>
+        <w:ind w:left="2880" w:hanging="360"/>
+      </w:pPr>
+      <w:rPr>
+        <w:rFonts w:ascii="Symbol" w:hAnsi="Symbol" w:hint="default"/>
+        <w:sz w:val="20"/>
+      </w:rPr>
+    </w:lvl>
+    <w:lvl w:ilvl="4" w:tentative="1">
+      <w:start w:val="1"/>
+      <w:numFmt w:val="bullet"/>
+      <w:lvlText w:val=""/>
+      <w:lvlJc w:val="left"/>
+      <w:pPr>
+        <w:tabs>
+          <w:tab w:val="num" w:pos="3600"/>
+        </w:tabs>
+        <w:ind w:left="3600" w:hanging="360"/>
+      </w:pPr>
+      <w:rPr>
+        <w:rFonts w:ascii="Symbol" w:hAnsi="Symbol" w:hint="default"/>
+        <w:sz w:val="20"/>
+      </w:rPr>
+    </w:lvl>
+    <w:lvl w:ilvl="5" w:tentative="1">
+      <w:start w:val="1"/>
+      <w:numFmt w:val="bullet"/>
+      <w:lvlText w:val=""/>
+      <w:lvlJc w:val="left"/>
+      <w:pPr>
+        <w:tabs>
+          <w:tab w:val="num" w:pos="4320"/>
+        </w:tabs>
+        <w:ind w:left="4320" w:hanging="360"/>
+      </w:pPr>
+      <w:rPr>
+        <w:rFonts w:ascii="Symbol" w:hAnsi="Symbol" w:hint="default"/>
+        <w:sz w:val="20"/>
+      </w:rPr>
+    </w:lvl>
+    <w:lvl w:ilvl="6" w:tentative="1">
+      <w:start w:val="1"/>
+      <w:numFmt w:val="bullet"/>
+      <w:lvlText w:val=""/>
+      <w:lvlJc w:val="left"/>
+      <w:pPr>
+        <w:tabs>
+          <w:tab w:val="num" w:pos="5040"/>
+        </w:tabs>
+        <w:ind w:left="5040" w:hanging="360"/>
+      </w:pPr>
+      <w:rPr>
+        <w:rFonts w:ascii="Symbol" w:hAnsi="Symbol" w:hint="default"/>
+        <w:sz w:val="20"/>
+      </w:rPr>
+    </w:lvl>
+    <w:lvl w:ilvl="7" w:tentative="1">
+      <w:start w:val="1"/>
+      <w:numFmt w:val="bullet"/>
+      <w:lvlText w:val=""/>
+      <w:lvlJc w:val="left"/>
+      <w:pPr>
+        <w:tabs>
+          <w:tab w:val="num" w:pos="5760"/>
+        </w:tabs>
+        <w:ind w:left="5760" w:hanging="360"/>
+      </w:pPr>
+      <w:rPr>
+        <w:rFonts w:ascii="Symbol" w:hAnsi="Symbol" w:hint="default"/>
+        <w:sz w:val="20"/>
+      </w:rPr>
+    </w:lvl>
+    <w:lvl w:ilvl="8" w:tentative="1">
+      <w:start w:val="1"/>
+      <w:numFmt w:val="bullet"/>
+      <w:lvlText w:val=""/>
+      <w:lvlJc w:val="left"/>
+      <w:pPr>
+        <w:tabs>
+          <w:tab w:val="num" w:pos="6480"/>
+        </w:tabs>
+        <w:ind w:left="6480" w:hanging="360"/>
+      </w:pPr>
+      <w:rPr>
+        <w:rFonts w:ascii="Symbol" w:hAnsi="Symbol" w:hint="default"/>
+        <w:sz w:val="20"/>
+      </w:rPr>
+    </w:lvl>
+  </w:abstractNum>
+  <w:abstractNum w:abstractNumId="2" w15:restartNumberingAfterBreak="0">
     <w:nsid w:val="0E6E547C"/>
     <w:multiLevelType w:val="hybridMultilevel"/>
     <w:tmpl w:val="587A986A"/>
@@ -1463,7 +3307,156 @@
       </w:pPr>
     </w:lvl>
   </w:abstractNum>
-  <w:abstractNum w:abstractNumId="1" w15:restartNumberingAfterBreak="0">
+  <w:abstractNum w:abstractNumId="3" w15:restartNumberingAfterBreak="0">
+    <w:nsid w:val="2546215F"/>
+    <w:multiLevelType w:val="multilevel"/>
+    <w:tmpl w:val="E1C6F756"/>
+    <w:lvl w:ilvl="0">
+      <w:start w:val="1"/>
+      <w:numFmt w:val="bullet"/>
+      <w:lvlText w:val=""/>
+      <w:lvlJc w:val="left"/>
+      <w:pPr>
+        <w:tabs>
+          <w:tab w:val="num" w:pos="720"/>
+        </w:tabs>
+        <w:ind w:left="720" w:hanging="360"/>
+      </w:pPr>
+      <w:rPr>
+        <w:rFonts w:ascii="Symbol" w:hAnsi="Symbol" w:hint="default"/>
+        <w:sz w:val="20"/>
+      </w:rPr>
+    </w:lvl>
+    <w:lvl w:ilvl="1" w:tentative="1">
+      <w:start w:val="1"/>
+      <w:numFmt w:val="bullet"/>
+      <w:lvlText w:val="o"/>
+      <w:lvlJc w:val="left"/>
+      <w:pPr>
+        <w:tabs>
+          <w:tab w:val="num" w:pos="1440"/>
+        </w:tabs>
+        <w:ind w:left="1440" w:hanging="360"/>
+      </w:pPr>
+      <w:rPr>
+        <w:rFonts w:ascii="Courier New" w:hAnsi="Courier New" w:hint="default"/>
+        <w:sz w:val="20"/>
+      </w:rPr>
+    </w:lvl>
+    <w:lvl w:ilvl="2" w:tentative="1">
+      <w:start w:val="1"/>
+      <w:numFmt w:val="bullet"/>
+      <w:lvlText w:val=""/>
+      <w:lvlJc w:val="left"/>
+      <w:pPr>
+        <w:tabs>
+          <w:tab w:val="num" w:pos="2160"/>
+        </w:tabs>
+        <w:ind w:left="2160" w:hanging="360"/>
+      </w:pPr>
+      <w:rPr>
+        <w:rFonts w:ascii="Wingdings" w:hAnsi="Wingdings" w:hint="default"/>
+        <w:sz w:val="20"/>
+      </w:rPr>
+    </w:lvl>
+    <w:lvl w:ilvl="3" w:tentative="1">
+      <w:start w:val="1"/>
+      <w:numFmt w:val="bullet"/>
+      <w:lvlText w:val=""/>
+      <w:lvlJc w:val="left"/>
+      <w:pPr>
+        <w:tabs>
+          <w:tab w:val="num" w:pos="2880"/>
+        </w:tabs>
+        <w:ind w:left="2880" w:hanging="360"/>
+      </w:pPr>
+      <w:rPr>
+        <w:rFonts w:ascii="Wingdings" w:hAnsi="Wingdings" w:hint="default"/>
+        <w:sz w:val="20"/>
+      </w:rPr>
+    </w:lvl>
+    <w:lvl w:ilvl="4" w:tentative="1">
+      <w:start w:val="1"/>
+      <w:numFmt w:val="bullet"/>
+      <w:lvlText w:val=""/>
+      <w:lvlJc w:val="left"/>
+      <w:pPr>
+        <w:tabs>
+          <w:tab w:val="num" w:pos="3600"/>
+        </w:tabs>
+        <w:ind w:left="3600" w:hanging="360"/>
+      </w:pPr>
+      <w:rPr>
+        <w:rFonts w:ascii="Wingdings" w:hAnsi="Wingdings" w:hint="default"/>
+        <w:sz w:val="20"/>
+      </w:rPr>
+    </w:lvl>
+    <w:lvl w:ilvl="5" w:tentative="1">
+      <w:start w:val="1"/>
+      <w:numFmt w:val="bullet"/>
+      <w:lvlText w:val=""/>
+      <w:lvlJc w:val="left"/>
+      <w:pPr>
+        <w:tabs>
+          <w:tab w:val="num" w:pos="4320"/>
+        </w:tabs>
+        <w:ind w:left="4320" w:hanging="360"/>
+      </w:pPr>
+      <w:rPr>
+        <w:rFonts w:ascii="Wingdings" w:hAnsi="Wingdings" w:hint="default"/>
+        <w:sz w:val="20"/>
+      </w:rPr>
+    </w:lvl>
+    <w:lvl w:ilvl="6" w:tentative="1">
+      <w:start w:val="1"/>
+      <w:numFmt w:val="bullet"/>
+      <w:lvlText w:val=""/>
+      <w:lvlJc w:val="left"/>
+      <w:pPr>
+        <w:tabs>
+          <w:tab w:val="num" w:pos="5040"/>
+        </w:tabs>
+        <w:ind w:left="5040" w:hanging="360"/>
+      </w:pPr>
+      <w:rPr>
+        <w:rFonts w:ascii="Wingdings" w:hAnsi="Wingdings" w:hint="default"/>
+        <w:sz w:val="20"/>
+      </w:rPr>
+    </w:lvl>
+    <w:lvl w:ilvl="7" w:tentative="1">
+      <w:start w:val="1"/>
+      <w:numFmt w:val="bullet"/>
+      <w:lvlText w:val=""/>
+      <w:lvlJc w:val="left"/>
+      <w:pPr>
+        <w:tabs>
+          <w:tab w:val="num" w:pos="5760"/>
+        </w:tabs>
+        <w:ind w:left="5760" w:hanging="360"/>
+      </w:pPr>
+      <w:rPr>
+        <w:rFonts w:ascii="Wingdings" w:hAnsi="Wingdings" w:hint="default"/>
+        <w:sz w:val="20"/>
+      </w:rPr>
+    </w:lvl>
+    <w:lvl w:ilvl="8" w:tentative="1">
+      <w:start w:val="1"/>
+      <w:numFmt w:val="bullet"/>
+      <w:lvlText w:val=""/>
+      <w:lvlJc w:val="left"/>
+      <w:pPr>
+        <w:tabs>
+          <w:tab w:val="num" w:pos="6480"/>
+        </w:tabs>
+        <w:ind w:left="6480" w:hanging="360"/>
+      </w:pPr>
+      <w:rPr>
+        <w:rFonts w:ascii="Wingdings" w:hAnsi="Wingdings" w:hint="default"/>
+        <w:sz w:val="20"/>
+      </w:rPr>
+    </w:lvl>
+  </w:abstractNum>
+  <w:abstractNum w:abstractNumId="4" w15:restartNumberingAfterBreak="0">
     <w:nsid w:val="25613369"/>
     <w:multiLevelType w:val="multilevel"/>
     <w:tmpl w:val="E948018E"/>
@@ -1576,7 +3569,603 @@
       </w:pPr>
     </w:lvl>
   </w:abstractNum>
-  <w:abstractNum w:abstractNumId="2" w15:restartNumberingAfterBreak="0">
+  <w:abstractNum w:abstractNumId="5" w15:restartNumberingAfterBreak="0">
+    <w:nsid w:val="295B5266"/>
+    <w:multiLevelType w:val="multilevel"/>
+    <w:tmpl w:val="91DAC85A"/>
+    <w:lvl w:ilvl="0">
+      <w:start w:val="1"/>
+      <w:numFmt w:val="bullet"/>
+      <w:lvlText w:val=""/>
+      <w:lvlJc w:val="left"/>
+      <w:pPr>
+        <w:tabs>
+          <w:tab w:val="num" w:pos="1020"/>
+        </w:tabs>
+        <w:ind w:left="1020" w:hanging="360"/>
+      </w:pPr>
+      <w:rPr>
+        <w:rFonts w:ascii="Symbol" w:hAnsi="Symbol" w:hint="default"/>
+        <w:sz w:val="20"/>
+      </w:rPr>
+    </w:lvl>
+    <w:lvl w:ilvl="1">
+      <w:start w:val="1"/>
+      <w:numFmt w:val="bullet"/>
+      <w:lvlText w:val="o"/>
+      <w:lvlJc w:val="left"/>
+      <w:pPr>
+        <w:tabs>
+          <w:tab w:val="num" w:pos="1740"/>
+        </w:tabs>
+        <w:ind w:left="1740" w:hanging="360"/>
+      </w:pPr>
+      <w:rPr>
+        <w:rFonts w:ascii="Courier New" w:hAnsi="Courier New" w:hint="default"/>
+        <w:sz w:val="20"/>
+      </w:rPr>
+    </w:lvl>
+    <w:lvl w:ilvl="2" w:tentative="1">
+      <w:start w:val="1"/>
+      <w:numFmt w:val="bullet"/>
+      <w:lvlText w:val=""/>
+      <w:lvlJc w:val="left"/>
+      <w:pPr>
+        <w:tabs>
+          <w:tab w:val="num" w:pos="2460"/>
+        </w:tabs>
+        <w:ind w:left="2460" w:hanging="360"/>
+      </w:pPr>
+      <w:rPr>
+        <w:rFonts w:ascii="Wingdings" w:hAnsi="Wingdings" w:hint="default"/>
+        <w:sz w:val="20"/>
+      </w:rPr>
+    </w:lvl>
+    <w:lvl w:ilvl="3" w:tentative="1">
+      <w:start w:val="1"/>
+      <w:numFmt w:val="bullet"/>
+      <w:lvlText w:val=""/>
+      <w:lvlJc w:val="left"/>
+      <w:pPr>
+        <w:tabs>
+          <w:tab w:val="num" w:pos="3180"/>
+        </w:tabs>
+        <w:ind w:left="3180" w:hanging="360"/>
+      </w:pPr>
+      <w:rPr>
+        <w:rFonts w:ascii="Wingdings" w:hAnsi="Wingdings" w:hint="default"/>
+        <w:sz w:val="20"/>
+      </w:rPr>
+    </w:lvl>
+    <w:lvl w:ilvl="4" w:tentative="1">
+      <w:start w:val="1"/>
+      <w:numFmt w:val="bullet"/>
+      <w:lvlText w:val=""/>
+      <w:lvlJc w:val="left"/>
+      <w:pPr>
+        <w:tabs>
+          <w:tab w:val="num" w:pos="3900"/>
+        </w:tabs>
+        <w:ind w:left="3900" w:hanging="360"/>
+      </w:pPr>
+      <w:rPr>
+        <w:rFonts w:ascii="Wingdings" w:hAnsi="Wingdings" w:hint="default"/>
+        <w:sz w:val="20"/>
+      </w:rPr>
+    </w:lvl>
+    <w:lvl w:ilvl="5" w:tentative="1">
+      <w:start w:val="1"/>
+      <w:numFmt w:val="bullet"/>
+      <w:lvlText w:val=""/>
+      <w:lvlJc w:val="left"/>
+      <w:pPr>
+        <w:tabs>
+          <w:tab w:val="num" w:pos="4620"/>
+        </w:tabs>
+        <w:ind w:left="4620" w:hanging="360"/>
+      </w:pPr>
+      <w:rPr>
+        <w:rFonts w:ascii="Wingdings" w:hAnsi="Wingdings" w:hint="default"/>
+        <w:sz w:val="20"/>
+      </w:rPr>
+    </w:lvl>
+    <w:lvl w:ilvl="6" w:tentative="1">
+      <w:start w:val="1"/>
+      <w:numFmt w:val="bullet"/>
+      <w:lvlText w:val=""/>
+      <w:lvlJc w:val="left"/>
+      <w:pPr>
+        <w:tabs>
+          <w:tab w:val="num" w:pos="5340"/>
+        </w:tabs>
+        <w:ind w:left="5340" w:hanging="360"/>
+      </w:pPr>
+      <w:rPr>
+        <w:rFonts w:ascii="Wingdings" w:hAnsi="Wingdings" w:hint="default"/>
+        <w:sz w:val="20"/>
+      </w:rPr>
+    </w:lvl>
+    <w:lvl w:ilvl="7" w:tentative="1">
+      <w:start w:val="1"/>
+      <w:numFmt w:val="bullet"/>
+      <w:lvlText w:val=""/>
+      <w:lvlJc w:val="left"/>
+      <w:pPr>
+        <w:tabs>
+          <w:tab w:val="num" w:pos="6060"/>
+        </w:tabs>
+        <w:ind w:left="6060" w:hanging="360"/>
+      </w:pPr>
+      <w:rPr>
+        <w:rFonts w:ascii="Wingdings" w:hAnsi="Wingdings" w:hint="default"/>
+        <w:sz w:val="20"/>
+      </w:rPr>
+    </w:lvl>
+    <w:lvl w:ilvl="8" w:tentative="1">
+      <w:start w:val="1"/>
+      <w:numFmt w:val="bullet"/>
+      <w:lvlText w:val=""/>
+      <w:lvlJc w:val="left"/>
+      <w:pPr>
+        <w:tabs>
+          <w:tab w:val="num" w:pos="6780"/>
+        </w:tabs>
+        <w:ind w:left="6780" w:hanging="360"/>
+      </w:pPr>
+      <w:rPr>
+        <w:rFonts w:ascii="Wingdings" w:hAnsi="Wingdings" w:hint="default"/>
+        <w:sz w:val="20"/>
+      </w:rPr>
+    </w:lvl>
+  </w:abstractNum>
+  <w:abstractNum w:abstractNumId="6" w15:restartNumberingAfterBreak="0">
+    <w:nsid w:val="31954EB7"/>
+    <w:multiLevelType w:val="multilevel"/>
+    <w:tmpl w:val="04D4A72A"/>
+    <w:lvl w:ilvl="0">
+      <w:start w:val="1"/>
+      <w:numFmt w:val="bullet"/>
+      <w:lvlText w:val=""/>
+      <w:lvlJc w:val="left"/>
+      <w:pPr>
+        <w:tabs>
+          <w:tab w:val="num" w:pos="720"/>
+        </w:tabs>
+        <w:ind w:left="720" w:hanging="360"/>
+      </w:pPr>
+      <w:rPr>
+        <w:rFonts w:ascii="Symbol" w:hAnsi="Symbol" w:hint="default"/>
+        <w:sz w:val="20"/>
+      </w:rPr>
+    </w:lvl>
+    <w:lvl w:ilvl="1" w:tentative="1">
+      <w:start w:val="1"/>
+      <w:numFmt w:val="bullet"/>
+      <w:lvlText w:val=""/>
+      <w:lvlJc w:val="left"/>
+      <w:pPr>
+        <w:tabs>
+          <w:tab w:val="num" w:pos="1440"/>
+        </w:tabs>
+        <w:ind w:left="1440" w:hanging="360"/>
+      </w:pPr>
+      <w:rPr>
+        <w:rFonts w:ascii="Symbol" w:hAnsi="Symbol" w:hint="default"/>
+        <w:sz w:val="20"/>
+      </w:rPr>
+    </w:lvl>
+    <w:lvl w:ilvl="2" w:tentative="1">
+      <w:start w:val="1"/>
+      <w:numFmt w:val="bullet"/>
+      <w:lvlText w:val=""/>
+      <w:lvlJc w:val="left"/>
+      <w:pPr>
+        <w:tabs>
+          <w:tab w:val="num" w:pos="2160"/>
+        </w:tabs>
+        <w:ind w:left="2160" w:hanging="360"/>
+      </w:pPr>
+      <w:rPr>
+        <w:rFonts w:ascii="Symbol" w:hAnsi="Symbol" w:hint="default"/>
+        <w:sz w:val="20"/>
+      </w:rPr>
+    </w:lvl>
+    <w:lvl w:ilvl="3" w:tentative="1">
+      <w:start w:val="1"/>
+      <w:numFmt w:val="bullet"/>
+      <w:lvlText w:val=""/>
+      <w:lvlJc w:val="left"/>
+      <w:pPr>
+        <w:tabs>
+          <w:tab w:val="num" w:pos="2880"/>
+        </w:tabs>
+        <w:ind w:left="2880" w:hanging="360"/>
+      </w:pPr>
+      <w:rPr>
+        <w:rFonts w:ascii="Symbol" w:hAnsi="Symbol" w:hint="default"/>
+        <w:sz w:val="20"/>
+      </w:rPr>
+    </w:lvl>
+    <w:lvl w:ilvl="4" w:tentative="1">
+      <w:start w:val="1"/>
+      <w:numFmt w:val="bullet"/>
+      <w:lvlText w:val=""/>
+      <w:lvlJc w:val="left"/>
+      <w:pPr>
+        <w:tabs>
+          <w:tab w:val="num" w:pos="3600"/>
+        </w:tabs>
+        <w:ind w:left="3600" w:hanging="360"/>
+      </w:pPr>
+      <w:rPr>
+        <w:rFonts w:ascii="Symbol" w:hAnsi="Symbol" w:hint="default"/>
+        <w:sz w:val="20"/>
+      </w:rPr>
+    </w:lvl>
+    <w:lvl w:ilvl="5" w:tentative="1">
+      <w:start w:val="1"/>
+      <w:numFmt w:val="bullet"/>
+      <w:lvlText w:val=""/>
+      <w:lvlJc w:val="left"/>
+      <w:pPr>
+        <w:tabs>
+          <w:tab w:val="num" w:pos="4320"/>
+        </w:tabs>
+        <w:ind w:left="4320" w:hanging="360"/>
+      </w:pPr>
+      <w:rPr>
+        <w:rFonts w:ascii="Symbol" w:hAnsi="Symbol" w:hint="default"/>
+        <w:sz w:val="20"/>
+      </w:rPr>
+    </w:lvl>
+    <w:lvl w:ilvl="6" w:tentative="1">
+      <w:start w:val="1"/>
+      <w:numFmt w:val="bullet"/>
+      <w:lvlText w:val=""/>
+      <w:lvlJc w:val="left"/>
+      <w:pPr>
+        <w:tabs>
+          <w:tab w:val="num" w:pos="5040"/>
+        </w:tabs>
+        <w:ind w:left="5040" w:hanging="360"/>
+      </w:pPr>
+      <w:rPr>
+        <w:rFonts w:ascii="Symbol" w:hAnsi="Symbol" w:hint="default"/>
+        <w:sz w:val="20"/>
+      </w:rPr>
+    </w:lvl>
+    <w:lvl w:ilvl="7" w:tentative="1">
+      <w:start w:val="1"/>
+      <w:numFmt w:val="bullet"/>
+      <w:lvlText w:val=""/>
+      <w:lvlJc w:val="left"/>
+      <w:pPr>
+        <w:tabs>
+          <w:tab w:val="num" w:pos="5760"/>
+        </w:tabs>
+        <w:ind w:left="5760" w:hanging="360"/>
+      </w:pPr>
+      <w:rPr>
+        <w:rFonts w:ascii="Symbol" w:hAnsi="Symbol" w:hint="default"/>
+        <w:sz w:val="20"/>
+      </w:rPr>
+    </w:lvl>
+    <w:lvl w:ilvl="8" w:tentative="1">
+      <w:start w:val="1"/>
+      <w:numFmt w:val="bullet"/>
+      <w:lvlText w:val=""/>
+      <w:lvlJc w:val="left"/>
+      <w:pPr>
+        <w:tabs>
+          <w:tab w:val="num" w:pos="6480"/>
+        </w:tabs>
+        <w:ind w:left="6480" w:hanging="360"/>
+      </w:pPr>
+      <w:rPr>
+        <w:rFonts w:ascii="Symbol" w:hAnsi="Symbol" w:hint="default"/>
+        <w:sz w:val="20"/>
+      </w:rPr>
+    </w:lvl>
+  </w:abstractNum>
+  <w:abstractNum w:abstractNumId="7" w15:restartNumberingAfterBreak="0">
+    <w:nsid w:val="3A1622D9"/>
+    <w:multiLevelType w:val="multilevel"/>
+    <w:tmpl w:val="221019EE"/>
+    <w:lvl w:ilvl="0">
+      <w:start w:val="1"/>
+      <w:numFmt w:val="bullet"/>
+      <w:lvlText w:val=""/>
+      <w:lvlJc w:val="left"/>
+      <w:pPr>
+        <w:tabs>
+          <w:tab w:val="num" w:pos="720"/>
+        </w:tabs>
+        <w:ind w:left="720" w:hanging="360"/>
+      </w:pPr>
+      <w:rPr>
+        <w:rFonts w:ascii="Symbol" w:hAnsi="Symbol" w:hint="default"/>
+        <w:sz w:val="20"/>
+      </w:rPr>
+    </w:lvl>
+    <w:lvl w:ilvl="1" w:tentative="1">
+      <w:start w:val="1"/>
+      <w:numFmt w:val="bullet"/>
+      <w:lvlText w:val="o"/>
+      <w:lvlJc w:val="left"/>
+      <w:pPr>
+        <w:tabs>
+          <w:tab w:val="num" w:pos="1440"/>
+        </w:tabs>
+        <w:ind w:left="1440" w:hanging="360"/>
+      </w:pPr>
+      <w:rPr>
+        <w:rFonts w:ascii="Courier New" w:hAnsi="Courier New" w:hint="default"/>
+        <w:sz w:val="20"/>
+      </w:rPr>
+    </w:lvl>
+    <w:lvl w:ilvl="2" w:tentative="1">
+      <w:start w:val="1"/>
+      <w:numFmt w:val="bullet"/>
+      <w:lvlText w:val=""/>
+      <w:lvlJc w:val="left"/>
+      <w:pPr>
+        <w:tabs>
+          <w:tab w:val="num" w:pos="2160"/>
+        </w:tabs>
+        <w:ind w:left="2160" w:hanging="360"/>
+      </w:pPr>
+      <w:rPr>
+        <w:rFonts w:ascii="Wingdings" w:hAnsi="Wingdings" w:hint="default"/>
+        <w:sz w:val="20"/>
+      </w:rPr>
+    </w:lvl>
+    <w:lvl w:ilvl="3" w:tentative="1">
+      <w:start w:val="1"/>
+      <w:numFmt w:val="bullet"/>
+      <w:lvlText w:val=""/>
+      <w:lvlJc w:val="left"/>
+      <w:pPr>
+        <w:tabs>
+          <w:tab w:val="num" w:pos="2880"/>
+        </w:tabs>
+        <w:ind w:left="2880" w:hanging="360"/>
+      </w:pPr>
+      <w:rPr>
+        <w:rFonts w:ascii="Wingdings" w:hAnsi="Wingdings" w:hint="default"/>
+        <w:sz w:val="20"/>
+      </w:rPr>
+    </w:lvl>
+    <w:lvl w:ilvl="4" w:tentative="1">
+      <w:start w:val="1"/>
+      <w:numFmt w:val="bullet"/>
+      <w:lvlText w:val=""/>
+      <w:lvlJc w:val="left"/>
+      <w:pPr>
+        <w:tabs>
+          <w:tab w:val="num" w:pos="3600"/>
+        </w:tabs>
+        <w:ind w:left="3600" w:hanging="360"/>
+      </w:pPr>
+      <w:rPr>
+        <w:rFonts w:ascii="Wingdings" w:hAnsi="Wingdings" w:hint="default"/>
+        <w:sz w:val="20"/>
+      </w:rPr>
+    </w:lvl>
+    <w:lvl w:ilvl="5" w:tentative="1">
+      <w:start w:val="1"/>
+      <w:numFmt w:val="bullet"/>
+      <w:lvlText w:val=""/>
+      <w:lvlJc w:val="left"/>
+      <w:pPr>
+        <w:tabs>
+          <w:tab w:val="num" w:pos="4320"/>
+        </w:tabs>
+        <w:ind w:left="4320" w:hanging="360"/>
+      </w:pPr>
+      <w:rPr>
+        <w:rFonts w:ascii="Wingdings" w:hAnsi="Wingdings" w:hint="default"/>
+        <w:sz w:val="20"/>
+      </w:rPr>
+    </w:lvl>
+    <w:lvl w:ilvl="6" w:tentative="1">
+      <w:start w:val="1"/>
+      <w:numFmt w:val="bullet"/>
+      <w:lvlText w:val=""/>
+      <w:lvlJc w:val="left"/>
+      <w:pPr>
+        <w:tabs>
+          <w:tab w:val="num" w:pos="5040"/>
+        </w:tabs>
+        <w:ind w:left="5040" w:hanging="360"/>
+      </w:pPr>
+      <w:rPr>
+        <w:rFonts w:ascii="Wingdings" w:hAnsi="Wingdings" w:hint="default"/>
+        <w:sz w:val="20"/>
+      </w:rPr>
+    </w:lvl>
+    <w:lvl w:ilvl="7" w:tentative="1">
+      <w:start w:val="1"/>
+      <w:numFmt w:val="bullet"/>
+      <w:lvlText w:val=""/>
+      <w:lvlJc w:val="left"/>
+      <w:pPr>
+        <w:tabs>
+          <w:tab w:val="num" w:pos="5760"/>
+        </w:tabs>
+        <w:ind w:left="5760" w:hanging="360"/>
+      </w:pPr>
+      <w:rPr>
+        <w:rFonts w:ascii="Wingdings" w:hAnsi="Wingdings" w:hint="default"/>
+        <w:sz w:val="20"/>
+      </w:rPr>
+    </w:lvl>
+    <w:lvl w:ilvl="8" w:tentative="1">
+      <w:start w:val="1"/>
+      <w:numFmt w:val="bullet"/>
+      <w:lvlText w:val=""/>
+      <w:lvlJc w:val="left"/>
+      <w:pPr>
+        <w:tabs>
+          <w:tab w:val="num" w:pos="6480"/>
+        </w:tabs>
+        <w:ind w:left="6480" w:hanging="360"/>
+      </w:pPr>
+      <w:rPr>
+        <w:rFonts w:ascii="Wingdings" w:hAnsi="Wingdings" w:hint="default"/>
+        <w:sz w:val="20"/>
+      </w:rPr>
+    </w:lvl>
+  </w:abstractNum>
+  <w:abstractNum w:abstractNumId="8" w15:restartNumberingAfterBreak="0">
+    <w:nsid w:val="3D397FAD"/>
+    <w:multiLevelType w:val="multilevel"/>
+    <w:tmpl w:val="C010D558"/>
+    <w:lvl w:ilvl="0">
+      <w:start w:val="1"/>
+      <w:numFmt w:val="bullet"/>
+      <w:lvlText w:val=""/>
+      <w:lvlJc w:val="left"/>
+      <w:pPr>
+        <w:tabs>
+          <w:tab w:val="num" w:pos="720"/>
+        </w:tabs>
+        <w:ind w:left="720" w:hanging="360"/>
+      </w:pPr>
+      <w:rPr>
+        <w:rFonts w:ascii="Symbol" w:hAnsi="Symbol" w:hint="default"/>
+        <w:sz w:val="20"/>
+      </w:rPr>
+    </w:lvl>
+    <w:lvl w:ilvl="1" w:tentative="1">
+      <w:start w:val="1"/>
+      <w:numFmt w:val="bullet"/>
+      <w:lvlText w:val="o"/>
+      <w:lvlJc w:val="left"/>
+      <w:pPr>
+        <w:tabs>
+          <w:tab w:val="num" w:pos="1440"/>
+        </w:tabs>
+        <w:ind w:left="1440" w:hanging="360"/>
+      </w:pPr>
+      <w:rPr>
+        <w:rFonts w:ascii="Courier New" w:hAnsi="Courier New" w:hint="default"/>
+        <w:sz w:val="20"/>
+      </w:rPr>
+    </w:lvl>
+    <w:lvl w:ilvl="2" w:tentative="1">
+      <w:start w:val="1"/>
+      <w:numFmt w:val="bullet"/>
+      <w:lvlText w:val=""/>
+      <w:lvlJc w:val="left"/>
+      <w:pPr>
+        <w:tabs>
+          <w:tab w:val="num" w:pos="2160"/>
+        </w:tabs>
+        <w:ind w:left="2160" w:hanging="360"/>
+      </w:pPr>
+      <w:rPr>
+        <w:rFonts w:ascii="Wingdings" w:hAnsi="Wingdings" w:hint="default"/>
+        <w:sz w:val="20"/>
+      </w:rPr>
+    </w:lvl>
+    <w:lvl w:ilvl="3" w:tentative="1">
+      <w:start w:val="1"/>
+      <w:numFmt w:val="bullet"/>
+      <w:lvlText w:val=""/>
+      <w:lvlJc w:val="left"/>
+      <w:pPr>
+        <w:tabs>
+          <w:tab w:val="num" w:pos="2880"/>
+        </w:tabs>
+        <w:ind w:left="2880" w:hanging="360"/>
+      </w:pPr>
+      <w:rPr>
+        <w:rFonts w:ascii="Wingdings" w:hAnsi="Wingdings" w:hint="default"/>
+        <w:sz w:val="20"/>
+      </w:rPr>
+    </w:lvl>
+    <w:lvl w:ilvl="4" w:tentative="1">
+      <w:start w:val="1"/>
+      <w:numFmt w:val="bullet"/>
+      <w:lvlText w:val=""/>
+      <w:lvlJc w:val="left"/>
+      <w:pPr>
+        <w:tabs>
+          <w:tab w:val="num" w:pos="3600"/>
+        </w:tabs>
+        <w:ind w:left="3600" w:hanging="360"/>
+      </w:pPr>
+      <w:rPr>
+        <w:rFonts w:ascii="Wingdings" w:hAnsi="Wingdings" w:hint="default"/>
+        <w:sz w:val="20"/>
+      </w:rPr>
+    </w:lvl>
+    <w:lvl w:ilvl="5" w:tentative="1">
+      <w:start w:val="1"/>
+      <w:numFmt w:val="bullet"/>
+      <w:lvlText w:val=""/>
+      <w:lvlJc w:val="left"/>
+      <w:pPr>
+        <w:tabs>
+          <w:tab w:val="num" w:pos="4320"/>
+        </w:tabs>
+        <w:ind w:left="4320" w:hanging="360"/>
+      </w:pPr>
+      <w:rPr>
+        <w:rFonts w:ascii="Wingdings" w:hAnsi="Wingdings" w:hint="default"/>
+        <w:sz w:val="20"/>
+      </w:rPr>
+    </w:lvl>
+    <w:lvl w:ilvl="6" w:tentative="1">
+      <w:start w:val="1"/>
+      <w:numFmt w:val="bullet"/>
+      <w:lvlText w:val=""/>
+      <w:lvlJc w:val="left"/>
+      <w:pPr>
+        <w:tabs>
+          <w:tab w:val="num" w:pos="5040"/>
+        </w:tabs>
+        <w:ind w:left="5040" w:hanging="360"/>
+      </w:pPr>
+      <w:rPr>
+        <w:rFonts w:ascii="Wingdings" w:hAnsi="Wingdings" w:hint="default"/>
+        <w:sz w:val="20"/>
+      </w:rPr>
+    </w:lvl>
+    <w:lvl w:ilvl="7" w:tentative="1">
+      <w:start w:val="1"/>
+      <w:numFmt w:val="bullet"/>
+      <w:lvlText w:val=""/>
+      <w:lvlJc w:val="left"/>
+      <w:pPr>
+        <w:tabs>
+          <w:tab w:val="num" w:pos="5760"/>
+        </w:tabs>
+        <w:ind w:left="5760" w:hanging="360"/>
+      </w:pPr>
+      <w:rPr>
+        <w:rFonts w:ascii="Wingdings" w:hAnsi="Wingdings" w:hint="default"/>
+        <w:sz w:val="20"/>
+      </w:rPr>
+    </w:lvl>
+    <w:lvl w:ilvl="8" w:tentative="1">
+      <w:start w:val="1"/>
+      <w:numFmt w:val="bullet"/>
+      <w:lvlText w:val=""/>
+      <w:lvlJc w:val="left"/>
+      <w:pPr>
+        <w:tabs>
+          <w:tab w:val="num" w:pos="6480"/>
+        </w:tabs>
+        <w:ind w:left="6480" w:hanging="360"/>
+      </w:pPr>
+      <w:rPr>
+        <w:rFonts w:ascii="Wingdings" w:hAnsi="Wingdings" w:hint="default"/>
+        <w:sz w:val="20"/>
+      </w:rPr>
+    </w:lvl>
+  </w:abstractNum>
+  <w:abstractNum w:abstractNumId="9" w15:restartNumberingAfterBreak="0">
     <w:nsid w:val="472A5E47"/>
     <w:multiLevelType w:val="multilevel"/>
     <w:tmpl w:val="3C62CE70"/>
@@ -1725,7 +4314,305 @@
       </w:rPr>
     </w:lvl>
   </w:abstractNum>
-  <w:abstractNum w:abstractNumId="3" w15:restartNumberingAfterBreak="0">
+  <w:abstractNum w:abstractNumId="10" w15:restartNumberingAfterBreak="0">
+    <w:nsid w:val="49214BA8"/>
+    <w:multiLevelType w:val="multilevel"/>
+    <w:tmpl w:val="5E1E152C"/>
+    <w:lvl w:ilvl="0">
+      <w:start w:val="1"/>
+      <w:numFmt w:val="bullet"/>
+      <w:lvlText w:val=""/>
+      <w:lvlJc w:val="left"/>
+      <w:pPr>
+        <w:tabs>
+          <w:tab w:val="num" w:pos="720"/>
+        </w:tabs>
+        <w:ind w:left="720" w:hanging="360"/>
+      </w:pPr>
+      <w:rPr>
+        <w:rFonts w:ascii="Symbol" w:hAnsi="Symbol" w:hint="default"/>
+        <w:sz w:val="20"/>
+      </w:rPr>
+    </w:lvl>
+    <w:lvl w:ilvl="1" w:tentative="1">
+      <w:start w:val="1"/>
+      <w:numFmt w:val="bullet"/>
+      <w:lvlText w:val=""/>
+      <w:lvlJc w:val="left"/>
+      <w:pPr>
+        <w:tabs>
+          <w:tab w:val="num" w:pos="1440"/>
+        </w:tabs>
+        <w:ind w:left="1440" w:hanging="360"/>
+      </w:pPr>
+      <w:rPr>
+        <w:rFonts w:ascii="Symbol" w:hAnsi="Symbol" w:hint="default"/>
+        <w:sz w:val="20"/>
+      </w:rPr>
+    </w:lvl>
+    <w:lvl w:ilvl="2" w:tentative="1">
+      <w:start w:val="1"/>
+      <w:numFmt w:val="bullet"/>
+      <w:lvlText w:val=""/>
+      <w:lvlJc w:val="left"/>
+      <w:pPr>
+        <w:tabs>
+          <w:tab w:val="num" w:pos="2160"/>
+        </w:tabs>
+        <w:ind w:left="2160" w:hanging="360"/>
+      </w:pPr>
+      <w:rPr>
+        <w:rFonts w:ascii="Symbol" w:hAnsi="Symbol" w:hint="default"/>
+        <w:sz w:val="20"/>
+      </w:rPr>
+    </w:lvl>
+    <w:lvl w:ilvl="3" w:tentative="1">
+      <w:start w:val="1"/>
+      <w:numFmt w:val="bullet"/>
+      <w:lvlText w:val=""/>
+      <w:lvlJc w:val="left"/>
+      <w:pPr>
+        <w:tabs>
+          <w:tab w:val="num" w:pos="2880"/>
+        </w:tabs>
+        <w:ind w:left="2880" w:hanging="360"/>
+      </w:pPr>
+      <w:rPr>
+        <w:rFonts w:ascii="Symbol" w:hAnsi="Symbol" w:hint="default"/>
+        <w:sz w:val="20"/>
+      </w:rPr>
+    </w:lvl>
+    <w:lvl w:ilvl="4" w:tentative="1">
+      <w:start w:val="1"/>
+      <w:numFmt w:val="bullet"/>
+      <w:lvlText w:val=""/>
+      <w:lvlJc w:val="left"/>
+      <w:pPr>
+        <w:tabs>
+          <w:tab w:val="num" w:pos="3600"/>
+        </w:tabs>
+        <w:ind w:left="3600" w:hanging="360"/>
+      </w:pPr>
+      <w:rPr>
+        <w:rFonts w:ascii="Symbol" w:hAnsi="Symbol" w:hint="default"/>
+        <w:sz w:val="20"/>
+      </w:rPr>
+    </w:lvl>
+    <w:lvl w:ilvl="5" w:tentative="1">
+      <w:start w:val="1"/>
+      <w:numFmt w:val="bullet"/>
+      <w:lvlText w:val=""/>
+      <w:lvlJc w:val="left"/>
+      <w:pPr>
+        <w:tabs>
+          <w:tab w:val="num" w:pos="4320"/>
+        </w:tabs>
+        <w:ind w:left="4320" w:hanging="360"/>
+      </w:pPr>
+      <w:rPr>
+        <w:rFonts w:ascii="Symbol" w:hAnsi="Symbol" w:hint="default"/>
+        <w:sz w:val="20"/>
+      </w:rPr>
+    </w:lvl>
+    <w:lvl w:ilvl="6" w:tentative="1">
+      <w:start w:val="1"/>
+      <w:numFmt w:val="bullet"/>
+      <w:lvlText w:val=""/>
+      <w:lvlJc w:val="left"/>
+      <w:pPr>
+        <w:tabs>
+          <w:tab w:val="num" w:pos="5040"/>
+        </w:tabs>
+        <w:ind w:left="5040" w:hanging="360"/>
+      </w:pPr>
+      <w:rPr>
+        <w:rFonts w:ascii="Symbol" w:hAnsi="Symbol" w:hint="default"/>
+        <w:sz w:val="20"/>
+      </w:rPr>
+    </w:lvl>
+    <w:lvl w:ilvl="7" w:tentative="1">
+      <w:start w:val="1"/>
+      <w:numFmt w:val="bullet"/>
+      <w:lvlText w:val=""/>
+      <w:lvlJc w:val="left"/>
+      <w:pPr>
+        <w:tabs>
+          <w:tab w:val="num" w:pos="5760"/>
+        </w:tabs>
+        <w:ind w:left="5760" w:hanging="360"/>
+      </w:pPr>
+      <w:rPr>
+        <w:rFonts w:ascii="Symbol" w:hAnsi="Symbol" w:hint="default"/>
+        <w:sz w:val="20"/>
+      </w:rPr>
+    </w:lvl>
+    <w:lvl w:ilvl="8" w:tentative="1">
+      <w:start w:val="1"/>
+      <w:numFmt w:val="bullet"/>
+      <w:lvlText w:val=""/>
+      <w:lvlJc w:val="left"/>
+      <w:pPr>
+        <w:tabs>
+          <w:tab w:val="num" w:pos="6480"/>
+        </w:tabs>
+        <w:ind w:left="6480" w:hanging="360"/>
+      </w:pPr>
+      <w:rPr>
+        <w:rFonts w:ascii="Symbol" w:hAnsi="Symbol" w:hint="default"/>
+        <w:sz w:val="20"/>
+      </w:rPr>
+    </w:lvl>
+  </w:abstractNum>
+  <w:abstractNum w:abstractNumId="11" w15:restartNumberingAfterBreak="0">
+    <w:nsid w:val="49A57E18"/>
+    <w:multiLevelType w:val="multilevel"/>
+    <w:tmpl w:val="80F84296"/>
+    <w:lvl w:ilvl="0">
+      <w:start w:val="1"/>
+      <w:numFmt w:val="bullet"/>
+      <w:lvlText w:val=""/>
+      <w:lvlJc w:val="left"/>
+      <w:pPr>
+        <w:tabs>
+          <w:tab w:val="num" w:pos="720"/>
+        </w:tabs>
+        <w:ind w:left="720" w:hanging="360"/>
+      </w:pPr>
+      <w:rPr>
+        <w:rFonts w:ascii="Symbol" w:hAnsi="Symbol" w:hint="default"/>
+        <w:sz w:val="20"/>
+      </w:rPr>
+    </w:lvl>
+    <w:lvl w:ilvl="1" w:tentative="1">
+      <w:start w:val="1"/>
+      <w:numFmt w:val="bullet"/>
+      <w:lvlText w:val=""/>
+      <w:lvlJc w:val="left"/>
+      <w:pPr>
+        <w:tabs>
+          <w:tab w:val="num" w:pos="1440"/>
+        </w:tabs>
+        <w:ind w:left="1440" w:hanging="360"/>
+      </w:pPr>
+      <w:rPr>
+        <w:rFonts w:ascii="Symbol" w:hAnsi="Symbol" w:hint="default"/>
+        <w:sz w:val="20"/>
+      </w:rPr>
+    </w:lvl>
+    <w:lvl w:ilvl="2" w:tentative="1">
+      <w:start w:val="1"/>
+      <w:numFmt w:val="bullet"/>
+      <w:lvlText w:val=""/>
+      <w:lvlJc w:val="left"/>
+      <w:pPr>
+        <w:tabs>
+          <w:tab w:val="num" w:pos="2160"/>
+        </w:tabs>
+        <w:ind w:left="2160" w:hanging="360"/>
+      </w:pPr>
+      <w:rPr>
+        <w:rFonts w:ascii="Symbol" w:hAnsi="Symbol" w:hint="default"/>
+        <w:sz w:val="20"/>
+      </w:rPr>
+    </w:lvl>
+    <w:lvl w:ilvl="3" w:tentative="1">
+      <w:start w:val="1"/>
+      <w:numFmt w:val="bullet"/>
+      <w:lvlText w:val=""/>
+      <w:lvlJc w:val="left"/>
+      <w:pPr>
+        <w:tabs>
+          <w:tab w:val="num" w:pos="2880"/>
+        </w:tabs>
+        <w:ind w:left="2880" w:hanging="360"/>
+      </w:pPr>
+      <w:rPr>
+        <w:rFonts w:ascii="Symbol" w:hAnsi="Symbol" w:hint="default"/>
+        <w:sz w:val="20"/>
+      </w:rPr>
+    </w:lvl>
+    <w:lvl w:ilvl="4" w:tentative="1">
+      <w:start w:val="1"/>
+      <w:numFmt w:val="bullet"/>
+      <w:lvlText w:val=""/>
+      <w:lvlJc w:val="left"/>
+      <w:pPr>
+        <w:tabs>
+          <w:tab w:val="num" w:pos="3600"/>
+        </w:tabs>
+        <w:ind w:left="3600" w:hanging="360"/>
+      </w:pPr>
+      <w:rPr>
+        <w:rFonts w:ascii="Symbol" w:hAnsi="Symbol" w:hint="default"/>
+        <w:sz w:val="20"/>
+      </w:rPr>
+    </w:lvl>
+    <w:lvl w:ilvl="5" w:tentative="1">
+      <w:start w:val="1"/>
+      <w:numFmt w:val="bullet"/>
+      <w:lvlText w:val=""/>
+      <w:lvlJc w:val="left"/>
+      <w:pPr>
+        <w:tabs>
+          <w:tab w:val="num" w:pos="4320"/>
+        </w:tabs>
+        <w:ind w:left="4320" w:hanging="360"/>
+      </w:pPr>
+      <w:rPr>
+        <w:rFonts w:ascii="Symbol" w:hAnsi="Symbol" w:hint="default"/>
+        <w:sz w:val="20"/>
+      </w:rPr>
+    </w:lvl>
+    <w:lvl w:ilvl="6" w:tentative="1">
+      <w:start w:val="1"/>
+      <w:numFmt w:val="bullet"/>
+      <w:lvlText w:val=""/>
+      <w:lvlJc w:val="left"/>
+      <w:pPr>
+        <w:tabs>
+          <w:tab w:val="num" w:pos="5040"/>
+        </w:tabs>
+        <w:ind w:left="5040" w:hanging="360"/>
+      </w:pPr>
+      <w:rPr>
+        <w:rFonts w:ascii="Symbol" w:hAnsi="Symbol" w:hint="default"/>
+        <w:sz w:val="20"/>
+      </w:rPr>
+    </w:lvl>
+    <w:lvl w:ilvl="7" w:tentative="1">
+      <w:start w:val="1"/>
+      <w:numFmt w:val="bullet"/>
+      <w:lvlText w:val=""/>
+      <w:lvlJc w:val="left"/>
+      <w:pPr>
+        <w:tabs>
+          <w:tab w:val="num" w:pos="5760"/>
+        </w:tabs>
+        <w:ind w:left="5760" w:hanging="360"/>
+      </w:pPr>
+      <w:rPr>
+        <w:rFonts w:ascii="Symbol" w:hAnsi="Symbol" w:hint="default"/>
+        <w:sz w:val="20"/>
+      </w:rPr>
+    </w:lvl>
+    <w:lvl w:ilvl="8" w:tentative="1">
+      <w:start w:val="1"/>
+      <w:numFmt w:val="bullet"/>
+      <w:lvlText w:val=""/>
+      <w:lvlJc w:val="left"/>
+      <w:pPr>
+        <w:tabs>
+          <w:tab w:val="num" w:pos="6480"/>
+        </w:tabs>
+        <w:ind w:left="6480" w:hanging="360"/>
+      </w:pPr>
+      <w:rPr>
+        <w:rFonts w:ascii="Symbol" w:hAnsi="Symbol" w:hint="default"/>
+        <w:sz w:val="20"/>
+      </w:rPr>
+    </w:lvl>
+  </w:abstractNum>
+  <w:abstractNum w:abstractNumId="12" w15:restartNumberingAfterBreak="0">
     <w:nsid w:val="5688663C"/>
     <w:multiLevelType w:val="multilevel"/>
     <w:tmpl w:val="8DEE4E5E"/>
@@ -1874,17 +4761,348 @@
       </w:rPr>
     </w:lvl>
   </w:abstractNum>
+  <w:abstractNum w:abstractNumId="13" w15:restartNumberingAfterBreak="0">
+    <w:nsid w:val="61542027"/>
+    <w:multiLevelType w:val="multilevel"/>
+    <w:tmpl w:val="548861CE"/>
+    <w:lvl w:ilvl="0">
+      <w:start w:val="1"/>
+      <w:numFmt w:val="bullet"/>
+      <w:lvlText w:val=""/>
+      <w:lvlJc w:val="left"/>
+      <w:pPr>
+        <w:tabs>
+          <w:tab w:val="num" w:pos="720"/>
+        </w:tabs>
+        <w:ind w:left="720" w:hanging="360"/>
+      </w:pPr>
+      <w:rPr>
+        <w:rFonts w:ascii="Symbol" w:hAnsi="Symbol" w:hint="default"/>
+        <w:sz w:val="20"/>
+      </w:rPr>
+    </w:lvl>
+    <w:lvl w:ilvl="1" w:tentative="1">
+      <w:start w:val="1"/>
+      <w:numFmt w:val="bullet"/>
+      <w:lvlText w:val="o"/>
+      <w:lvlJc w:val="left"/>
+      <w:pPr>
+        <w:tabs>
+          <w:tab w:val="num" w:pos="1440"/>
+        </w:tabs>
+        <w:ind w:left="1440" w:hanging="360"/>
+      </w:pPr>
+      <w:rPr>
+        <w:rFonts w:ascii="Courier New" w:hAnsi="Courier New" w:hint="default"/>
+        <w:sz w:val="20"/>
+      </w:rPr>
+    </w:lvl>
+    <w:lvl w:ilvl="2" w:tentative="1">
+      <w:start w:val="1"/>
+      <w:numFmt w:val="bullet"/>
+      <w:lvlText w:val=""/>
+      <w:lvlJc w:val="left"/>
+      <w:pPr>
+        <w:tabs>
+          <w:tab w:val="num" w:pos="2160"/>
+        </w:tabs>
+        <w:ind w:left="2160" w:hanging="360"/>
+      </w:pPr>
+      <w:rPr>
+        <w:rFonts w:ascii="Wingdings" w:hAnsi="Wingdings" w:hint="default"/>
+        <w:sz w:val="20"/>
+      </w:rPr>
+    </w:lvl>
+    <w:lvl w:ilvl="3" w:tentative="1">
+      <w:start w:val="1"/>
+      <w:numFmt w:val="bullet"/>
+      <w:lvlText w:val=""/>
+      <w:lvlJc w:val="left"/>
+      <w:pPr>
+        <w:tabs>
+          <w:tab w:val="num" w:pos="2880"/>
+        </w:tabs>
+        <w:ind w:left="2880" w:hanging="360"/>
+      </w:pPr>
+      <w:rPr>
+        <w:rFonts w:ascii="Wingdings" w:hAnsi="Wingdings" w:hint="default"/>
+        <w:sz w:val="20"/>
+      </w:rPr>
+    </w:lvl>
+    <w:lvl w:ilvl="4" w:tentative="1">
+      <w:start w:val="1"/>
+      <w:numFmt w:val="bullet"/>
+      <w:lvlText w:val=""/>
+      <w:lvlJc w:val="left"/>
+      <w:pPr>
+        <w:tabs>
+          <w:tab w:val="num" w:pos="3600"/>
+        </w:tabs>
+        <w:ind w:left="3600" w:hanging="360"/>
+      </w:pPr>
+      <w:rPr>
+        <w:rFonts w:ascii="Wingdings" w:hAnsi="Wingdings" w:hint="default"/>
+        <w:sz w:val="20"/>
+      </w:rPr>
+    </w:lvl>
+    <w:lvl w:ilvl="5" w:tentative="1">
+      <w:start w:val="1"/>
+      <w:numFmt w:val="bullet"/>
+      <w:lvlText w:val=""/>
+      <w:lvlJc w:val="left"/>
+      <w:pPr>
+        <w:tabs>
+          <w:tab w:val="num" w:pos="4320"/>
+        </w:tabs>
+        <w:ind w:left="4320" w:hanging="360"/>
+      </w:pPr>
+      <w:rPr>
+        <w:rFonts w:ascii="Wingdings" w:hAnsi="Wingdings" w:hint="default"/>
+        <w:sz w:val="20"/>
+      </w:rPr>
+    </w:lvl>
+    <w:lvl w:ilvl="6" w:tentative="1">
+      <w:start w:val="1"/>
+      <w:numFmt w:val="bullet"/>
+      <w:lvlText w:val=""/>
+      <w:lvlJc w:val="left"/>
+      <w:pPr>
+        <w:tabs>
+          <w:tab w:val="num" w:pos="5040"/>
+        </w:tabs>
+        <w:ind w:left="5040" w:hanging="360"/>
+      </w:pPr>
+      <w:rPr>
+        <w:rFonts w:ascii="Wingdings" w:hAnsi="Wingdings" w:hint="default"/>
+        <w:sz w:val="20"/>
+      </w:rPr>
+    </w:lvl>
+    <w:lvl w:ilvl="7" w:tentative="1">
+      <w:start w:val="1"/>
+      <w:numFmt w:val="bullet"/>
+      <w:lvlText w:val=""/>
+      <w:lvlJc w:val="left"/>
+      <w:pPr>
+        <w:tabs>
+          <w:tab w:val="num" w:pos="5760"/>
+        </w:tabs>
+        <w:ind w:left="5760" w:hanging="360"/>
+      </w:pPr>
+      <w:rPr>
+        <w:rFonts w:ascii="Wingdings" w:hAnsi="Wingdings" w:hint="default"/>
+        <w:sz w:val="20"/>
+      </w:rPr>
+    </w:lvl>
+    <w:lvl w:ilvl="8" w:tentative="1">
+      <w:start w:val="1"/>
+      <w:numFmt w:val="bullet"/>
+      <w:lvlText w:val=""/>
+      <w:lvlJc w:val="left"/>
+      <w:pPr>
+        <w:tabs>
+          <w:tab w:val="num" w:pos="6480"/>
+        </w:tabs>
+        <w:ind w:left="6480" w:hanging="360"/>
+      </w:pPr>
+      <w:rPr>
+        <w:rFonts w:ascii="Wingdings" w:hAnsi="Wingdings" w:hint="default"/>
+        <w:sz w:val="20"/>
+      </w:rPr>
+    </w:lvl>
+  </w:abstractNum>
+  <w:abstractNum w:abstractNumId="14" w15:restartNumberingAfterBreak="0">
+    <w:nsid w:val="6DD67437"/>
+    <w:multiLevelType w:val="multilevel"/>
+    <w:tmpl w:val="7514F8E8"/>
+    <w:lvl w:ilvl="0">
+      <w:start w:val="1"/>
+      <w:numFmt w:val="bullet"/>
+      <w:lvlText w:val=""/>
+      <w:lvlJc w:val="left"/>
+      <w:pPr>
+        <w:tabs>
+          <w:tab w:val="num" w:pos="720"/>
+        </w:tabs>
+        <w:ind w:left="720" w:hanging="360"/>
+      </w:pPr>
+      <w:rPr>
+        <w:rFonts w:ascii="Symbol" w:hAnsi="Symbol" w:hint="default"/>
+        <w:sz w:val="20"/>
+      </w:rPr>
+    </w:lvl>
+    <w:lvl w:ilvl="1" w:tentative="1">
+      <w:start w:val="1"/>
+      <w:numFmt w:val="bullet"/>
+      <w:lvlText w:val="o"/>
+      <w:lvlJc w:val="left"/>
+      <w:pPr>
+        <w:tabs>
+          <w:tab w:val="num" w:pos="1440"/>
+        </w:tabs>
+        <w:ind w:left="1440" w:hanging="360"/>
+      </w:pPr>
+      <w:rPr>
+        <w:rFonts w:ascii="Courier New" w:hAnsi="Courier New" w:hint="default"/>
+        <w:sz w:val="20"/>
+      </w:rPr>
+    </w:lvl>
+    <w:lvl w:ilvl="2" w:tentative="1">
+      <w:start w:val="1"/>
+      <w:numFmt w:val="bullet"/>
+      <w:lvlText w:val=""/>
+      <w:lvlJc w:val="left"/>
+      <w:pPr>
+        <w:tabs>
+          <w:tab w:val="num" w:pos="2160"/>
+        </w:tabs>
+        <w:ind w:left="2160" w:hanging="360"/>
+      </w:pPr>
+      <w:rPr>
+        <w:rFonts w:ascii="Wingdings" w:hAnsi="Wingdings" w:hint="default"/>
+        <w:sz w:val="20"/>
+      </w:rPr>
+    </w:lvl>
+    <w:lvl w:ilvl="3" w:tentative="1">
+      <w:start w:val="1"/>
+      <w:numFmt w:val="bullet"/>
+      <w:lvlText w:val=""/>
+      <w:lvlJc w:val="left"/>
+      <w:pPr>
+        <w:tabs>
+          <w:tab w:val="num" w:pos="2880"/>
+        </w:tabs>
+        <w:ind w:left="2880" w:hanging="360"/>
+      </w:pPr>
+      <w:rPr>
+        <w:rFonts w:ascii="Wingdings" w:hAnsi="Wingdings" w:hint="default"/>
+        <w:sz w:val="20"/>
+      </w:rPr>
+    </w:lvl>
+    <w:lvl w:ilvl="4" w:tentative="1">
+      <w:start w:val="1"/>
+      <w:numFmt w:val="bullet"/>
+      <w:lvlText w:val=""/>
+      <w:lvlJc w:val="left"/>
+      <w:pPr>
+        <w:tabs>
+          <w:tab w:val="num" w:pos="3600"/>
+        </w:tabs>
+        <w:ind w:left="3600" w:hanging="360"/>
+      </w:pPr>
+      <w:rPr>
+        <w:rFonts w:ascii="Wingdings" w:hAnsi="Wingdings" w:hint="default"/>
+        <w:sz w:val="20"/>
+      </w:rPr>
+    </w:lvl>
+    <w:lvl w:ilvl="5" w:tentative="1">
+      <w:start w:val="1"/>
+      <w:numFmt w:val="bullet"/>
+      <w:lvlText w:val=""/>
+      <w:lvlJc w:val="left"/>
+      <w:pPr>
+        <w:tabs>
+          <w:tab w:val="num" w:pos="4320"/>
+        </w:tabs>
+        <w:ind w:left="4320" w:hanging="360"/>
+      </w:pPr>
+      <w:rPr>
+        <w:rFonts w:ascii="Wingdings" w:hAnsi="Wingdings" w:hint="default"/>
+        <w:sz w:val="20"/>
+      </w:rPr>
+    </w:lvl>
+    <w:lvl w:ilvl="6" w:tentative="1">
+      <w:start w:val="1"/>
+      <w:numFmt w:val="bullet"/>
+      <w:lvlText w:val=""/>
+      <w:lvlJc w:val="left"/>
+      <w:pPr>
+        <w:tabs>
+          <w:tab w:val="num" w:pos="5040"/>
+        </w:tabs>
+        <w:ind w:left="5040" w:hanging="360"/>
+      </w:pPr>
+      <w:rPr>
+        <w:rFonts w:ascii="Wingdings" w:hAnsi="Wingdings" w:hint="default"/>
+        <w:sz w:val="20"/>
+      </w:rPr>
+    </w:lvl>
+    <w:lvl w:ilvl="7" w:tentative="1">
+      <w:start w:val="1"/>
+      <w:numFmt w:val="bullet"/>
+      <w:lvlText w:val=""/>
+      <w:lvlJc w:val="left"/>
+      <w:pPr>
+        <w:tabs>
+          <w:tab w:val="num" w:pos="5760"/>
+        </w:tabs>
+        <w:ind w:left="5760" w:hanging="360"/>
+      </w:pPr>
+      <w:rPr>
+        <w:rFonts w:ascii="Wingdings" w:hAnsi="Wingdings" w:hint="default"/>
+        <w:sz w:val="20"/>
+      </w:rPr>
+    </w:lvl>
+    <w:lvl w:ilvl="8" w:tentative="1">
+      <w:start w:val="1"/>
+      <w:numFmt w:val="bullet"/>
+      <w:lvlText w:val=""/>
+      <w:lvlJc w:val="left"/>
+      <w:pPr>
+        <w:tabs>
+          <w:tab w:val="num" w:pos="6480"/>
+        </w:tabs>
+        <w:ind w:left="6480" w:hanging="360"/>
+      </w:pPr>
+      <w:rPr>
+        <w:rFonts w:ascii="Wingdings" w:hAnsi="Wingdings" w:hint="default"/>
+        <w:sz w:val="20"/>
+      </w:rPr>
+    </w:lvl>
+  </w:abstractNum>
   <w:num w:numId="1" w16cid:durableId="289751642">
+    <w:abstractNumId w:val="2"/>
+  </w:num>
+  <w:num w:numId="2" w16cid:durableId="2054845251">
+    <w:abstractNumId w:val="4"/>
+  </w:num>
+  <w:num w:numId="3" w16cid:durableId="1789927891">
+    <w:abstractNumId w:val="12"/>
+  </w:num>
+  <w:num w:numId="4" w16cid:durableId="444621167">
+    <w:abstractNumId w:val="9"/>
+  </w:num>
+  <w:num w:numId="5" w16cid:durableId="349648854">
+    <w:abstractNumId w:val="7"/>
+  </w:num>
+  <w:num w:numId="6" w16cid:durableId="1340886395">
+    <w:abstractNumId w:val="14"/>
+  </w:num>
+  <w:num w:numId="7" w16cid:durableId="499657221">
+    <w:abstractNumId w:val="8"/>
+  </w:num>
+  <w:num w:numId="8" w16cid:durableId="315497288">
+    <w:abstractNumId w:val="3"/>
+  </w:num>
+  <w:num w:numId="9" w16cid:durableId="1725638393">
+    <w:abstractNumId w:val="5"/>
+  </w:num>
+  <w:num w:numId="10" w16cid:durableId="1272324608">
+    <w:abstractNumId w:val="13"/>
+  </w:num>
+  <w:num w:numId="11" w16cid:durableId="1771582497">
     <w:abstractNumId w:val="0"/>
   </w:num>
-  <w:num w:numId="2" w16cid:durableId="2054845251">
+  <w:num w:numId="12" w16cid:durableId="1966345473">
+    <w:abstractNumId w:val="11"/>
+  </w:num>
+  <w:num w:numId="13" w16cid:durableId="548958971">
     <w:abstractNumId w:val="1"/>
   </w:num>
-  <w:num w:numId="3" w16cid:durableId="1789927891">
-    <w:abstractNumId w:val="3"/>
+  <w:num w:numId="14" w16cid:durableId="1554851327">
+    <w:abstractNumId w:val="10"/>
   </w:num>
-  <w:num w:numId="4" w16cid:durableId="444621167">
-    <w:abstractNumId w:val="2"/>
+  <w:num w:numId="15" w16cid:durableId="1179202656">
+    <w:abstractNumId w:val="6"/>
   </w:num>
 </w:numbering>
 </file>
@@ -2333,6 +5551,29 @@
       <w:szCs w:val="26"/>
     </w:rPr>
   </w:style>
+  <w:style w:type="paragraph" w:styleId="Heading3">
+    <w:name w:val="heading 3"/>
+    <w:basedOn w:val="Normal"/>
+    <w:next w:val="Normal"/>
+    <w:link w:val="Heading3Char"/>
+    <w:uiPriority w:val="9"/>
+    <w:semiHidden/>
+    <w:unhideWhenUsed/>
+    <w:qFormat/>
+    <w:rsid w:val="000A6DCA"/>
+    <w:pPr>
+      <w:keepNext/>
+      <w:keepLines/>
+      <w:spacing w:before="40" w:after="0"/>
+      <w:outlineLvl w:val="2"/>
+    </w:pPr>
+    <w:rPr>
+      <w:rFonts w:asciiTheme="majorHAnsi" w:eastAsiaTheme="majorEastAsia" w:hAnsiTheme="majorHAnsi" w:cstheme="majorBidi"/>
+      <w:color w:val="1F3763" w:themeColor="accent1" w:themeShade="7F"/>
+      <w:sz w:val="24"/>
+      <w:szCs w:val="24"/>
+    </w:rPr>
+  </w:style>
   <w:style w:type="character" w:default="1" w:styleId="DefaultParagraphFont">
     <w:name w:val="Default Paragraph Font"/>
     <w:uiPriority w:val="1"/>
@@ -2448,6 +5689,43 @@
       <w:color w:val="605E5C"/>
       <w:shd w:val="clear" w:color="auto" w:fill="E1DFDD"/>
     </w:rPr>
+  </w:style>
+  <w:style w:type="character" w:styleId="HTMLCode">
+    <w:name w:val="HTML Code"/>
+    <w:basedOn w:val="DefaultParagraphFont"/>
+    <w:uiPriority w:val="99"/>
+    <w:semiHidden/>
+    <w:unhideWhenUsed/>
+    <w:rsid w:val="00CC7B7A"/>
+    <w:rPr>
+      <w:rFonts w:ascii="Courier New" w:eastAsia="Times New Roman" w:hAnsi="Courier New" w:cs="Courier New"/>
+      <w:sz w:val="20"/>
+      <w:szCs w:val="20"/>
+    </w:rPr>
+  </w:style>
+  <w:style w:type="character" w:customStyle="1" w:styleId="Heading3Char">
+    <w:name w:val="Heading 3 Char"/>
+    <w:basedOn w:val="DefaultParagraphFont"/>
+    <w:link w:val="Heading3"/>
+    <w:uiPriority w:val="9"/>
+    <w:semiHidden/>
+    <w:rsid w:val="000A6DCA"/>
+    <w:rPr>
+      <w:rFonts w:asciiTheme="majorHAnsi" w:eastAsiaTheme="majorEastAsia" w:hAnsiTheme="majorHAnsi" w:cstheme="majorBidi"/>
+      <w:color w:val="1F3763" w:themeColor="accent1" w:themeShade="7F"/>
+      <w:sz w:val="24"/>
+      <w:szCs w:val="24"/>
+    </w:rPr>
+  </w:style>
+  <w:style w:type="character" w:customStyle="1" w:styleId="italic">
+    <w:name w:val="italic"/>
+    <w:basedOn w:val="DefaultParagraphFont"/>
+    <w:rsid w:val="000A6DCA"/>
+  </w:style>
+  <w:style w:type="character" w:customStyle="1" w:styleId="font-700">
+    <w:name w:val="font-[700]"/>
+    <w:basedOn w:val="DefaultParagraphFont"/>
+    <w:rsid w:val="000A6DCA"/>
   </w:style>
 </w:styles>
 </file>

</xml_diff>